<commit_message>
added aws cloud practioner
</commit_message>
<xml_diff>
--- a/Zhu Weiji Resume.docx
+++ b/Zhu Weiji Resume.docx
@@ -26,6 +26,13 @@
           <w:b/>
         </w:rPr>
         <w:t>ZHU</w:t>
+      </w:r>
+      <w:r>
+        <w:rPr>
+          <w:rFonts w:ascii="Arial" w:hAnsi="Arial" w:cs="Arial"/>
+          <w:b/>
+        </w:rPr>
+        <w:t xml:space="preserve"> (John)</w:t>
       </w:r>
     </w:p>
     <w:p>
@@ -416,7 +423,7 @@
           <w:sz w:val="20"/>
           <w:szCs w:val="20"/>
         </w:rPr>
-        <w:t>3</w:t>
+        <w:t>43</w:t>
       </w:r>
       <w:r>
         <w:rPr>
@@ -448,176 +455,7 @@
           <w:sz w:val="20"/>
           <w:szCs w:val="20"/>
         </w:rPr>
-        <w:t>Achieved Distinction in: Data Structures, Algorithms, Data Science &amp; AI, Human Computer Interaction</w:t>
-      </w:r>
-    </w:p>
-    <w:p>
-      <w:pPr>
-        <w:pStyle w:val="ListParagraph"/>
-        <w:spacing w:after="0"/>
-        <w:ind w:left="360"/>
-        <w:jc w:val="both"/>
-        <w:rPr>
-          <w:rFonts w:ascii="Arial" w:hAnsi="Arial" w:cs="Arial"/>
-          <w:sz w:val="20"/>
-          <w:szCs w:val="20"/>
-        </w:rPr>
-      </w:pPr>
-    </w:p>
-    <w:p>
-      <w:pPr>
-        <w:pBdr>
-          <w:bottom w:val="single" w:sz="6" w:space="1" w:color="auto"/>
-        </w:pBdr>
-        <w:spacing w:after="0"/>
-        <w:jc w:val="both"/>
-        <w:rPr>
-          <w:rFonts w:ascii="Arial" w:hAnsi="Arial" w:cs="Arial"/>
-          <w:b/>
-          <w:sz w:val="20"/>
-          <w:szCs w:val="20"/>
-        </w:rPr>
-      </w:pPr>
-      <w:r>
-        <w:rPr>
-          <w:rFonts w:ascii="Arial" w:hAnsi="Arial" w:cs="Arial"/>
-          <w:b/>
-          <w:sz w:val="20"/>
-          <w:szCs w:val="20"/>
-        </w:rPr>
-        <w:t>WORK EXPERIENCE</w:t>
-      </w:r>
-    </w:p>
-    <w:p>
-      <w:pPr>
-        <w:spacing w:after="0"/>
-        <w:jc w:val="both"/>
-        <w:rPr>
-          <w:rFonts w:ascii="Arial" w:hAnsi="Arial" w:cs="Arial"/>
-          <w:sz w:val="20"/>
-          <w:szCs w:val="20"/>
-        </w:rPr>
-      </w:pPr>
-      <w:r>
-        <w:rPr>
-          <w:rFonts w:ascii="Arial" w:hAnsi="Arial" w:cs="Arial"/>
-          <w:b/>
-          <w:sz w:val="20"/>
-          <w:szCs w:val="20"/>
-        </w:rPr>
-        <w:t xml:space="preserve">Cyberlife.ai                                                </w:t>
-      </w:r>
-      <w:r>
-        <w:rPr>
-          <w:rFonts w:ascii="Arial" w:hAnsi="Arial" w:cs="Arial"/>
-          <w:b/>
-          <w:sz w:val="20"/>
-          <w:szCs w:val="20"/>
-        </w:rPr>
-        <w:tab/>
-      </w:r>
-      <w:r>
-        <w:rPr>
-          <w:rFonts w:ascii="Arial" w:hAnsi="Arial" w:cs="Arial"/>
-          <w:b/>
-          <w:sz w:val="20"/>
-          <w:szCs w:val="20"/>
-        </w:rPr>
-        <w:tab/>
-      </w:r>
-      <w:r>
-        <w:rPr>
-          <w:rFonts w:ascii="Arial" w:hAnsi="Arial" w:cs="Arial"/>
-          <w:b/>
-          <w:sz w:val="20"/>
-          <w:szCs w:val="20"/>
-        </w:rPr>
-        <w:tab/>
-      </w:r>
-      <w:r>
-        <w:rPr>
-          <w:rFonts w:ascii="Arial" w:hAnsi="Arial" w:cs="Arial"/>
-          <w:b/>
-          <w:sz w:val="20"/>
-          <w:szCs w:val="20"/>
-        </w:rPr>
-        <w:tab/>
-      </w:r>
-      <w:r>
-        <w:rPr>
-          <w:rFonts w:ascii="Arial" w:hAnsi="Arial" w:cs="Arial"/>
-          <w:b/>
-          <w:sz w:val="20"/>
-          <w:szCs w:val="20"/>
-        </w:rPr>
-        <w:tab/>
-      </w:r>
-      <w:r>
-        <w:rPr>
-          <w:rFonts w:ascii="Arial" w:hAnsi="Arial" w:cs="Arial"/>
-          <w:b/>
-          <w:sz w:val="20"/>
-          <w:szCs w:val="20"/>
-        </w:rPr>
-        <w:tab/>
-      </w:r>
-      <w:r>
-        <w:rPr>
-          <w:rFonts w:ascii="Arial" w:hAnsi="Arial" w:cs="Arial"/>
-          <w:b/>
-          <w:sz w:val="20"/>
-          <w:szCs w:val="20"/>
-        </w:rPr>
-        <w:t xml:space="preserve">         </w:t>
-      </w:r>
-      <w:r>
-        <w:rPr>
-          <w:rFonts w:ascii="Arial" w:hAnsi="Arial" w:cs="Arial"/>
-          <w:bCs/>
-          <w:sz w:val="20"/>
-          <w:szCs w:val="20"/>
-        </w:rPr>
-        <w:t xml:space="preserve">Aug 2022 </w:t>
-      </w:r>
-      <w:r>
-        <w:rPr>
-          <w:rFonts w:ascii="Arial" w:hAnsi="Arial" w:cs="Arial"/>
-          <w:sz w:val="20"/>
-          <w:szCs w:val="20"/>
-        </w:rPr>
-        <w:t>–</w:t>
-      </w:r>
-      <w:r>
-        <w:rPr>
-          <w:rFonts w:ascii="Arial" w:hAnsi="Arial" w:cs="Arial"/>
-          <w:sz w:val="20"/>
-          <w:szCs w:val="20"/>
-        </w:rPr>
-        <w:t xml:space="preserve"> </w:t>
-      </w:r>
-      <w:r>
-        <w:rPr>
-          <w:rFonts w:ascii="Arial" w:hAnsi="Arial" w:cs="Arial"/>
-          <w:sz w:val="20"/>
-          <w:szCs w:val="20"/>
-        </w:rPr>
-        <w:t xml:space="preserve">Aug </w:t>
-      </w:r>
-      <w:r>
-        <w:rPr>
-          <w:rFonts w:ascii="Arial" w:hAnsi="Arial" w:cs="Arial"/>
-          <w:sz w:val="20"/>
-          <w:szCs w:val="20"/>
-        </w:rPr>
-        <w:t>202</w:t>
-      </w:r>
-      <w:r>
-        <w:rPr>
-          <w:rFonts w:ascii="Arial" w:hAnsi="Arial" w:cs="Arial"/>
-          <w:sz w:val="20"/>
-          <w:szCs w:val="20"/>
-        </w:rPr>
-        <w:t>2</w:t>
+        <w:t>Specialization in Networking and Cyber-Security</w:t>
       </w:r>
     </w:p>
     <w:p>
@@ -631,123 +469,98 @@
         <w:jc w:val="both"/>
         <w:rPr>
           <w:rFonts w:ascii="Arial" w:hAnsi="Arial" w:cs="Arial"/>
-          <w:b/>
-          <w:sz w:val="20"/>
-          <w:szCs w:val="20"/>
-        </w:rPr>
-      </w:pPr>
-      <w:r>
-        <w:rPr>
-          <w:rFonts w:ascii="Arial" w:hAnsi="Arial" w:cs="Arial"/>
-          <w:sz w:val="20"/>
-          <w:szCs w:val="20"/>
-        </w:rPr>
-        <w:t xml:space="preserve">Built </w:t>
-      </w:r>
-      <w:r>
-        <w:rPr>
-          <w:rFonts w:ascii="Arial" w:hAnsi="Arial" w:cs="Arial"/>
-          <w:sz w:val="20"/>
-          <w:szCs w:val="20"/>
-        </w:rPr>
-        <w:t>an</w:t>
-      </w:r>
-      <w:r>
-        <w:rPr>
-          <w:rFonts w:ascii="Arial" w:hAnsi="Arial" w:cs="Arial"/>
-          <w:sz w:val="20"/>
-          <w:szCs w:val="20"/>
-        </w:rPr>
-        <w:t xml:space="preserve"> eyechart </w:t>
-      </w:r>
-      <w:r>
-        <w:rPr>
-          <w:rFonts w:ascii="Arial" w:hAnsi="Arial" w:cs="Arial"/>
-          <w:sz w:val="20"/>
-          <w:szCs w:val="20"/>
-        </w:rPr>
-        <w:t xml:space="preserve">MVP prototype </w:t>
-      </w:r>
-      <w:r>
-        <w:rPr>
-          <w:rFonts w:ascii="Arial" w:hAnsi="Arial" w:cs="Arial"/>
-          <w:sz w:val="20"/>
-          <w:szCs w:val="20"/>
-        </w:rPr>
-        <w:t>based on Flutter, implementing native iOS (Swift and Objective C) and Android code (Kotlin) to track the user’s distance from the phone</w:t>
-      </w:r>
-      <w:r>
-        <w:rPr>
-          <w:rFonts w:ascii="Arial" w:hAnsi="Arial" w:cs="Arial"/>
-          <w:sz w:val="20"/>
-          <w:szCs w:val="20"/>
-        </w:rPr>
-        <w:t xml:space="preserve"> for medical </w:t>
-      </w:r>
-      <w:r>
-        <w:rPr>
-          <w:rFonts w:ascii="Arial" w:hAnsi="Arial" w:cs="Arial"/>
-          <w:sz w:val="20"/>
-          <w:szCs w:val="20"/>
-        </w:rPr>
-        <w:t>start-up</w:t>
-      </w:r>
-      <w:r>
-        <w:rPr>
-          <w:rFonts w:ascii="Arial" w:hAnsi="Arial" w:cs="Arial"/>
-          <w:sz w:val="20"/>
-          <w:szCs w:val="20"/>
-        </w:rPr>
-        <w:t xml:space="preserve"> working with NUH</w:t>
-      </w:r>
-      <w:r>
-        <w:rPr>
-          <w:rFonts w:ascii="Arial" w:hAnsi="Arial" w:cs="Arial"/>
-          <w:sz w:val="20"/>
-          <w:szCs w:val="20"/>
-        </w:rPr>
-        <w:t>.</w:t>
-      </w:r>
-    </w:p>
-    <w:p>
-      <w:pPr>
-        <w:spacing w:after="0"/>
-        <w:jc w:val="both"/>
+          <w:sz w:val="20"/>
+          <w:szCs w:val="20"/>
+        </w:rPr>
+      </w:pPr>
+      <w:r>
+        <w:rPr>
+          <w:rFonts w:ascii="Arial" w:hAnsi="Arial" w:cs="Arial"/>
+          <w:sz w:val="20"/>
+          <w:szCs w:val="20"/>
+        </w:rPr>
+        <w:t>Achieved Distinction in</w:t>
+      </w:r>
+      <w:r>
+        <w:rPr>
+          <w:rFonts w:ascii="Arial" w:hAnsi="Arial" w:cs="Arial"/>
+          <w:sz w:val="20"/>
+          <w:szCs w:val="20"/>
+        </w:rPr>
+        <w:t xml:space="preserve"> Compiler Techniques, </w:t>
+      </w:r>
+      <w:r>
+        <w:rPr>
+          <w:rFonts w:ascii="Arial" w:hAnsi="Arial" w:cs="Arial"/>
+          <w:sz w:val="20"/>
+          <w:szCs w:val="20"/>
+        </w:rPr>
+        <w:t>Systems</w:t>
+      </w:r>
+      <w:r>
+        <w:rPr>
+          <w:rFonts w:ascii="Arial" w:hAnsi="Arial" w:cs="Arial"/>
+          <w:sz w:val="20"/>
+          <w:szCs w:val="20"/>
+        </w:rPr>
+        <w:t>, Algorithms, Data Science &amp; AI, Human Computer Interaction</w:t>
+      </w:r>
+    </w:p>
+    <w:p>
+      <w:pPr>
+        <w:pStyle w:val="ListParagraph"/>
+        <w:spacing w:after="0"/>
+        <w:ind w:left="360"/>
+        <w:jc w:val="both"/>
+        <w:rPr>
+          <w:rFonts w:ascii="Arial" w:hAnsi="Arial" w:cs="Arial"/>
+          <w:sz w:val="20"/>
+          <w:szCs w:val="20"/>
+        </w:rPr>
+      </w:pPr>
+    </w:p>
+    <w:p>
+      <w:pPr>
+        <w:pBdr>
+          <w:bottom w:val="single" w:sz="6" w:space="1" w:color="auto"/>
+        </w:pBdr>
+        <w:spacing w:after="0"/>
+        <w:jc w:val="both"/>
+        <w:rPr>
+          <w:rFonts w:ascii="Arial" w:hAnsi="Arial" w:cs="Arial"/>
+          <w:b/>
+          <w:sz w:val="20"/>
+          <w:szCs w:val="20"/>
+        </w:rPr>
+      </w:pPr>
+      <w:r>
+        <w:rPr>
+          <w:rFonts w:ascii="Arial" w:hAnsi="Arial" w:cs="Arial"/>
+          <w:b/>
+          <w:sz w:val="20"/>
+          <w:szCs w:val="20"/>
+        </w:rPr>
+        <w:t>WORK EXPERIENCE</w:t>
+      </w:r>
+    </w:p>
+    <w:p>
+      <w:pPr>
+        <w:spacing w:after="0"/>
+        <w:jc w:val="both"/>
+        <w:rPr>
+          <w:rFonts w:ascii="Arial" w:hAnsi="Arial" w:cs="Arial"/>
+          <w:sz w:val="20"/>
+          <w:szCs w:val="20"/>
+        </w:rPr>
+      </w:pPr>
+      <w:r>
         <w:rPr>
           <w:rFonts w:ascii="Arial" w:hAnsi="Arial" w:cs="Arial"/>
           <w:b/>
           <w:sz w:val="21"/>
           <w:szCs w:val="21"/>
         </w:rPr>
-      </w:pPr>
-    </w:p>
-    <w:p>
-      <w:pPr>
-        <w:spacing w:after="0"/>
-        <w:jc w:val="both"/>
-        <w:rPr>
-          <w:rFonts w:ascii="Arial" w:hAnsi="Arial" w:cs="Arial"/>
-          <w:sz w:val="20"/>
-          <w:szCs w:val="20"/>
-        </w:rPr>
-      </w:pPr>
-      <w:r>
-        <w:rPr>
-          <w:rFonts w:ascii="Arial" w:hAnsi="Arial" w:cs="Arial"/>
-          <w:b/>
-          <w:sz w:val="21"/>
-          <w:szCs w:val="21"/>
-        </w:rPr>
-        <w:t>JP Morgan Chase &amp; Co</w:t>
-      </w:r>
-      <w:r>
-        <w:rPr>
-          <w:rFonts w:ascii="Arial" w:hAnsi="Arial" w:cs="Arial"/>
-          <w:b/>
-          <w:sz w:val="20"/>
-          <w:szCs w:val="20"/>
-        </w:rPr>
-        <w:t>.</w:t>
+        <w:t xml:space="preserve">Cyberlife.ai                                                </w:t>
       </w:r>
       <w:r>
         <w:rPr>
@@ -802,43 +615,32 @@
           <w:szCs w:val="20"/>
         </w:rPr>
         <w:tab/>
-        <w:t xml:space="preserve">                  </w:t>
-      </w:r>
-      <w:r>
-        <w:rPr>
-          <w:rFonts w:ascii="Arial" w:hAnsi="Arial" w:cs="Arial"/>
-          <w:b/>
-          <w:sz w:val="20"/>
-          <w:szCs w:val="20"/>
-        </w:rPr>
-        <w:tab/>
-        <w:t xml:space="preserve">   </w:t>
-      </w:r>
-      <w:r>
-        <w:rPr>
-          <w:rFonts w:ascii="Arial" w:hAnsi="Arial" w:cs="Arial"/>
-          <w:b/>
-          <w:sz w:val="20"/>
-          <w:szCs w:val="20"/>
-        </w:rPr>
-        <w:t xml:space="preserve">  </w:t>
-      </w:r>
-      <w:r>
-        <w:rPr>
-          <w:rFonts w:ascii="Arial" w:hAnsi="Arial" w:cs="Arial"/>
-          <w:b/>
-          <w:sz w:val="20"/>
-          <w:szCs w:val="20"/>
-        </w:rPr>
-        <w:t xml:space="preserve">    </w:t>
-      </w:r>
-      <w:r>
-        <w:rPr>
-          <w:rFonts w:ascii="Arial" w:hAnsi="Arial" w:cs="Arial"/>
-          <w:sz w:val="20"/>
-          <w:szCs w:val="20"/>
-        </w:rPr>
-        <w:t>June</w:t>
+      </w:r>
+      <w:r>
+        <w:rPr>
+          <w:rFonts w:ascii="Arial" w:hAnsi="Arial" w:cs="Arial"/>
+          <w:b/>
+          <w:sz w:val="20"/>
+          <w:szCs w:val="20"/>
+        </w:rPr>
+        <w:t xml:space="preserve">         </w:t>
+      </w:r>
+      <w:r>
+        <w:rPr>
+          <w:rFonts w:ascii="Arial" w:hAnsi="Arial" w:cs="Arial"/>
+          <w:bCs/>
+          <w:sz w:val="20"/>
+          <w:szCs w:val="20"/>
+        </w:rPr>
+        <w:t xml:space="preserve">Aug 2022 </w:t>
+      </w:r>
+      <w:r>
+        <w:rPr>
+          <w:rFonts w:ascii="Arial" w:hAnsi="Arial" w:cs="Arial"/>
+          <w:sz w:val="20"/>
+          <w:szCs w:val="20"/>
+        </w:rPr>
+        <w:t>–</w:t>
       </w:r>
       <w:r>
         <w:rPr>
@@ -854,39 +656,15 @@
           <w:sz w:val="20"/>
           <w:szCs w:val="20"/>
         </w:rPr>
-        <w:t>20</w:t>
-      </w:r>
-      <w:r>
-        <w:rPr>
-          <w:rFonts w:ascii="Arial" w:hAnsi="Arial" w:cs="Arial"/>
-          <w:sz w:val="20"/>
-          <w:szCs w:val="20"/>
-        </w:rPr>
-        <w:t>22</w:t>
-      </w:r>
-      <w:r>
-        <w:rPr>
-          <w:rFonts w:ascii="Arial" w:hAnsi="Arial" w:cs="Arial"/>
-          <w:sz w:val="20"/>
-          <w:szCs w:val="20"/>
-        </w:rPr>
-        <w:t xml:space="preserve"> – </w:t>
-      </w:r>
-      <w:r>
-        <w:rPr>
-          <w:rFonts w:ascii="Arial" w:hAnsi="Arial" w:cs="Arial"/>
-          <w:sz w:val="20"/>
-          <w:szCs w:val="20"/>
-        </w:rPr>
-        <w:t>Aug</w:t>
-      </w:r>
-      <w:r>
-        <w:rPr>
-          <w:rFonts w:ascii="Arial" w:hAnsi="Arial" w:cs="Arial"/>
-          <w:sz w:val="20"/>
-          <w:szCs w:val="20"/>
-        </w:rPr>
-        <w:t xml:space="preserve"> 202</w:t>
+        <w:t xml:space="preserve">Aug </w:t>
+      </w:r>
+      <w:r>
+        <w:rPr>
+          <w:rFonts w:ascii="Arial" w:hAnsi="Arial" w:cs="Arial"/>
+          <w:sz w:val="20"/>
+          <w:szCs w:val="20"/>
+        </w:rPr>
+        <w:t>202</w:t>
       </w:r>
       <w:r>
         <w:rPr>
@@ -895,59 +673,6 @@
           <w:szCs w:val="20"/>
         </w:rPr>
         <w:t>2</w:t>
-      </w:r>
-    </w:p>
-    <w:p>
-      <w:pPr>
-        <w:spacing w:after="0"/>
-        <w:jc w:val="both"/>
-        <w:rPr>
-          <w:rFonts w:ascii="Arial" w:hAnsi="Arial" w:cs="Arial"/>
-          <w:b/>
-          <w:bCs/>
-          <w:sz w:val="20"/>
-          <w:szCs w:val="20"/>
-        </w:rPr>
-      </w:pPr>
-      <w:r>
-        <w:rPr>
-          <w:rFonts w:ascii="Arial" w:hAnsi="Arial" w:cs="Arial"/>
-          <w:b/>
-          <w:bCs/>
-          <w:sz w:val="20"/>
-          <w:szCs w:val="20"/>
-        </w:rPr>
-        <w:t xml:space="preserve">Summer Analyst </w:t>
-      </w:r>
-      <w:r>
-        <w:rPr>
-          <w:rFonts w:ascii="Arial" w:hAnsi="Arial" w:cs="Arial"/>
-          <w:b/>
-          <w:bCs/>
-          <w:sz w:val="20"/>
-          <w:szCs w:val="20"/>
-        </w:rPr>
-        <w:t xml:space="preserve">Intern </w:t>
-      </w:r>
-      <w:r>
-        <w:rPr>
-          <w:rFonts w:ascii="Arial" w:hAnsi="Arial" w:cs="Arial"/>
-          <w:b/>
-          <w:bCs/>
-          <w:sz w:val="20"/>
-          <w:szCs w:val="20"/>
-        </w:rPr>
-        <w:t>– Software Engineer Program</w:t>
-      </w:r>
-      <w:r>
-        <w:rPr>
-          <w:rFonts w:ascii="Arial" w:hAnsi="Arial" w:cs="Arial"/>
-          <w:b/>
-          <w:bCs/>
-          <w:sz w:val="20"/>
-          <w:szCs w:val="20"/>
-        </w:rPr>
-        <w:t xml:space="preserve"> </w:t>
       </w:r>
     </w:p>
     <w:p>
@@ -961,89 +686,323 @@
         <w:jc w:val="both"/>
         <w:rPr>
           <w:rFonts w:ascii="Arial" w:hAnsi="Arial" w:cs="Arial"/>
-          <w:sz w:val="20"/>
-          <w:szCs w:val="20"/>
-        </w:rPr>
-      </w:pPr>
-      <w:r>
-        <w:rPr>
-          <w:rFonts w:ascii="Arial" w:hAnsi="Arial" w:cs="Arial"/>
-          <w:sz w:val="20"/>
-          <w:szCs w:val="20"/>
-        </w:rPr>
-        <w:t xml:space="preserve">Deployed to </w:t>
-      </w:r>
-      <w:r>
-        <w:rPr>
-          <w:rFonts w:ascii="Arial" w:hAnsi="Arial" w:cs="Arial"/>
-          <w:sz w:val="20"/>
-          <w:szCs w:val="20"/>
-        </w:rPr>
-        <w:t xml:space="preserve">test env and </w:t>
-      </w:r>
-      <w:r>
-        <w:rPr>
-          <w:rFonts w:ascii="Arial" w:hAnsi="Arial" w:cs="Arial"/>
-          <w:sz w:val="20"/>
-          <w:szCs w:val="20"/>
-        </w:rPr>
-        <w:t>production</w:t>
-      </w:r>
-      <w:r>
-        <w:rPr>
-          <w:rFonts w:ascii="Arial" w:hAnsi="Arial" w:cs="Arial"/>
-          <w:sz w:val="20"/>
-          <w:szCs w:val="20"/>
-        </w:rPr>
-        <w:t>;</w:t>
-      </w:r>
-      <w:r>
-        <w:rPr>
-          <w:rFonts w:ascii="Arial" w:hAnsi="Arial" w:cs="Arial"/>
-          <w:sz w:val="20"/>
-          <w:szCs w:val="20"/>
-        </w:rPr>
-        <w:t xml:space="preserve"> custom forwarding</w:t>
-      </w:r>
-      <w:r>
-        <w:rPr>
-          <w:rFonts w:ascii="Arial" w:hAnsi="Arial" w:cs="Arial"/>
-          <w:sz w:val="20"/>
-          <w:szCs w:val="20"/>
-        </w:rPr>
-        <w:t xml:space="preserve"> service</w:t>
-      </w:r>
-      <w:r>
-        <w:rPr>
-          <w:rFonts w:ascii="Arial" w:hAnsi="Arial" w:cs="Arial"/>
-          <w:sz w:val="20"/>
-          <w:szCs w:val="20"/>
-        </w:rPr>
-        <w:t xml:space="preserve"> for an API gateway for</w:t>
-      </w:r>
-      <w:r>
-        <w:rPr>
-          <w:rFonts w:ascii="Arial" w:hAnsi="Arial" w:cs="Arial"/>
-          <w:sz w:val="20"/>
-          <w:szCs w:val="20"/>
-        </w:rPr>
-        <w:t xml:space="preserve"> the</w:t>
-      </w:r>
-      <w:r>
-        <w:rPr>
-          <w:rFonts w:ascii="Arial" w:hAnsi="Arial" w:cs="Arial"/>
-          <w:sz w:val="20"/>
-          <w:szCs w:val="20"/>
-        </w:rPr>
-        <w:t xml:space="preserve"> main</w:t>
-      </w:r>
-      <w:r>
-        <w:rPr>
-          <w:rFonts w:ascii="Arial" w:hAnsi="Arial" w:cs="Arial"/>
-          <w:sz w:val="20"/>
-          <w:szCs w:val="20"/>
-        </w:rPr>
-        <w:t xml:space="preserve"> compliance site used by all JPMC employees. Fixed some existing bugs in the system and added documentation and tests</w:t>
+          <w:b/>
+          <w:sz w:val="20"/>
+          <w:szCs w:val="20"/>
+        </w:rPr>
+      </w:pPr>
+      <w:r>
+        <w:rPr>
+          <w:rFonts w:ascii="Arial" w:hAnsi="Arial" w:cs="Arial"/>
+          <w:sz w:val="20"/>
+          <w:szCs w:val="20"/>
+        </w:rPr>
+        <w:t xml:space="preserve">Built </w:t>
+      </w:r>
+      <w:r>
+        <w:rPr>
+          <w:rFonts w:ascii="Arial" w:hAnsi="Arial" w:cs="Arial"/>
+          <w:sz w:val="20"/>
+          <w:szCs w:val="20"/>
+        </w:rPr>
+        <w:t>an</w:t>
+      </w:r>
+      <w:r>
+        <w:rPr>
+          <w:rFonts w:ascii="Arial" w:hAnsi="Arial" w:cs="Arial"/>
+          <w:sz w:val="20"/>
+          <w:szCs w:val="20"/>
+        </w:rPr>
+        <w:t xml:space="preserve"> eyechart </w:t>
+      </w:r>
+      <w:r>
+        <w:rPr>
+          <w:rFonts w:ascii="Arial" w:hAnsi="Arial" w:cs="Arial"/>
+          <w:sz w:val="20"/>
+          <w:szCs w:val="20"/>
+        </w:rPr>
+        <w:t xml:space="preserve">MVP prototype </w:t>
+      </w:r>
+      <w:r>
+        <w:rPr>
+          <w:rFonts w:ascii="Arial" w:hAnsi="Arial" w:cs="Arial"/>
+          <w:sz w:val="20"/>
+          <w:szCs w:val="20"/>
+        </w:rPr>
+        <w:t>based on Flutter, implementing native iOS (Swift and Objective C) and Android code (Kotlin) to track the user’s distance from the phone</w:t>
+      </w:r>
+      <w:r>
+        <w:rPr>
+          <w:rFonts w:ascii="Arial" w:hAnsi="Arial" w:cs="Arial"/>
+          <w:sz w:val="20"/>
+          <w:szCs w:val="20"/>
+        </w:rPr>
+        <w:t xml:space="preserve"> for medical </w:t>
+      </w:r>
+      <w:r>
+        <w:rPr>
+          <w:rFonts w:ascii="Arial" w:hAnsi="Arial" w:cs="Arial"/>
+          <w:sz w:val="20"/>
+          <w:szCs w:val="20"/>
+        </w:rPr>
+        <w:t>start-up</w:t>
+      </w:r>
+      <w:r>
+        <w:rPr>
+          <w:rFonts w:ascii="Arial" w:hAnsi="Arial" w:cs="Arial"/>
+          <w:sz w:val="20"/>
+          <w:szCs w:val="20"/>
+        </w:rPr>
+        <w:t xml:space="preserve"> working with NUH</w:t>
+      </w:r>
+      <w:r>
+        <w:rPr>
+          <w:rFonts w:ascii="Arial" w:hAnsi="Arial" w:cs="Arial"/>
+          <w:sz w:val="20"/>
+          <w:szCs w:val="20"/>
+        </w:rPr>
+        <w:t>.</w:t>
+      </w:r>
+    </w:p>
+    <w:p>
+      <w:pPr>
+        <w:spacing w:after="0"/>
+        <w:jc w:val="both"/>
+        <w:rPr>
+          <w:rFonts w:ascii="Arial" w:hAnsi="Arial" w:cs="Arial"/>
+          <w:b/>
+          <w:sz w:val="21"/>
+          <w:szCs w:val="21"/>
+        </w:rPr>
+      </w:pPr>
+    </w:p>
+    <w:p>
+      <w:pPr>
+        <w:spacing w:after="0"/>
+        <w:jc w:val="both"/>
+        <w:rPr>
+          <w:rFonts w:ascii="Arial" w:hAnsi="Arial" w:cs="Arial"/>
+          <w:sz w:val="20"/>
+          <w:szCs w:val="20"/>
+        </w:rPr>
+      </w:pPr>
+      <w:r>
+        <w:rPr>
+          <w:rFonts w:ascii="Arial" w:hAnsi="Arial" w:cs="Arial"/>
+          <w:b/>
+          <w:sz w:val="21"/>
+          <w:szCs w:val="21"/>
+        </w:rPr>
+        <w:t>JP Morgan Chase &amp; Co</w:t>
+      </w:r>
+      <w:r>
+        <w:rPr>
+          <w:rFonts w:ascii="Arial" w:hAnsi="Arial" w:cs="Arial"/>
+          <w:b/>
+          <w:sz w:val="20"/>
+          <w:szCs w:val="20"/>
+        </w:rPr>
+        <w:t>.</w:t>
+      </w:r>
+      <w:r>
+        <w:rPr>
+          <w:rFonts w:ascii="Arial" w:hAnsi="Arial" w:cs="Arial"/>
+          <w:b/>
+          <w:sz w:val="20"/>
+          <w:szCs w:val="20"/>
+        </w:rPr>
+        <w:tab/>
+      </w:r>
+      <w:r>
+        <w:rPr>
+          <w:rFonts w:ascii="Arial" w:hAnsi="Arial" w:cs="Arial"/>
+          <w:b/>
+          <w:sz w:val="20"/>
+          <w:szCs w:val="20"/>
+        </w:rPr>
+        <w:tab/>
+      </w:r>
+      <w:r>
+        <w:rPr>
+          <w:rFonts w:ascii="Arial" w:hAnsi="Arial" w:cs="Arial"/>
+          <w:b/>
+          <w:sz w:val="20"/>
+          <w:szCs w:val="20"/>
+        </w:rPr>
+        <w:tab/>
+      </w:r>
+      <w:r>
+        <w:rPr>
+          <w:rFonts w:ascii="Arial" w:hAnsi="Arial" w:cs="Arial"/>
+          <w:b/>
+          <w:sz w:val="20"/>
+          <w:szCs w:val="20"/>
+        </w:rPr>
+        <w:tab/>
+      </w:r>
+      <w:r>
+        <w:rPr>
+          <w:rFonts w:ascii="Arial" w:hAnsi="Arial" w:cs="Arial"/>
+          <w:b/>
+          <w:sz w:val="20"/>
+          <w:szCs w:val="20"/>
+        </w:rPr>
+        <w:tab/>
+      </w:r>
+      <w:r>
+        <w:rPr>
+          <w:rFonts w:ascii="Arial" w:hAnsi="Arial" w:cs="Arial"/>
+          <w:b/>
+          <w:sz w:val="20"/>
+          <w:szCs w:val="20"/>
+        </w:rPr>
+        <w:tab/>
+        <w:t xml:space="preserve">                  </w:t>
+      </w:r>
+      <w:r>
+        <w:rPr>
+          <w:rFonts w:ascii="Arial" w:hAnsi="Arial" w:cs="Arial"/>
+          <w:b/>
+          <w:sz w:val="20"/>
+          <w:szCs w:val="20"/>
+        </w:rPr>
+        <w:tab/>
+        <w:t xml:space="preserve">   </w:t>
+      </w:r>
+      <w:r>
+        <w:rPr>
+          <w:rFonts w:ascii="Arial" w:hAnsi="Arial" w:cs="Arial"/>
+          <w:b/>
+          <w:sz w:val="20"/>
+          <w:szCs w:val="20"/>
+        </w:rPr>
+        <w:t xml:space="preserve">  </w:t>
+      </w:r>
+      <w:r>
+        <w:rPr>
+          <w:rFonts w:ascii="Arial" w:hAnsi="Arial" w:cs="Arial"/>
+          <w:b/>
+          <w:sz w:val="20"/>
+          <w:szCs w:val="20"/>
+        </w:rPr>
+        <w:t xml:space="preserve">    </w:t>
+      </w:r>
+      <w:r>
+        <w:rPr>
+          <w:rFonts w:ascii="Arial" w:hAnsi="Arial" w:cs="Arial"/>
+          <w:sz w:val="20"/>
+          <w:szCs w:val="20"/>
+        </w:rPr>
+        <w:t>June</w:t>
+      </w:r>
+      <w:r>
+        <w:rPr>
+          <w:rFonts w:ascii="Arial" w:hAnsi="Arial" w:cs="Arial"/>
+          <w:sz w:val="20"/>
+          <w:szCs w:val="20"/>
+        </w:rPr>
+        <w:t xml:space="preserve"> </w:t>
+      </w:r>
+      <w:r>
+        <w:rPr>
+          <w:rFonts w:ascii="Arial" w:hAnsi="Arial" w:cs="Arial"/>
+          <w:sz w:val="20"/>
+          <w:szCs w:val="20"/>
+        </w:rPr>
+        <w:t>20</w:t>
+      </w:r>
+      <w:r>
+        <w:rPr>
+          <w:rFonts w:ascii="Arial" w:hAnsi="Arial" w:cs="Arial"/>
+          <w:sz w:val="20"/>
+          <w:szCs w:val="20"/>
+        </w:rPr>
+        <w:t>22</w:t>
+      </w:r>
+      <w:r>
+        <w:rPr>
+          <w:rFonts w:ascii="Arial" w:hAnsi="Arial" w:cs="Arial"/>
+          <w:sz w:val="20"/>
+          <w:szCs w:val="20"/>
+        </w:rPr>
+        <w:t xml:space="preserve"> – </w:t>
+      </w:r>
+      <w:r>
+        <w:rPr>
+          <w:rFonts w:ascii="Arial" w:hAnsi="Arial" w:cs="Arial"/>
+          <w:sz w:val="20"/>
+          <w:szCs w:val="20"/>
+        </w:rPr>
+        <w:t>Aug</w:t>
+      </w:r>
+      <w:r>
+        <w:rPr>
+          <w:rFonts w:ascii="Arial" w:hAnsi="Arial" w:cs="Arial"/>
+          <w:sz w:val="20"/>
+          <w:szCs w:val="20"/>
+        </w:rPr>
+        <w:t xml:space="preserve"> 202</w:t>
+      </w:r>
+      <w:r>
+        <w:rPr>
+          <w:rFonts w:ascii="Arial" w:hAnsi="Arial" w:cs="Arial"/>
+          <w:sz w:val="20"/>
+          <w:szCs w:val="20"/>
+        </w:rPr>
+        <w:t>2</w:t>
+      </w:r>
+    </w:p>
+    <w:p>
+      <w:pPr>
+        <w:spacing w:after="0"/>
+        <w:jc w:val="both"/>
+        <w:rPr>
+          <w:rFonts w:ascii="Arial" w:hAnsi="Arial" w:cs="Arial"/>
+          <w:b/>
+          <w:bCs/>
+          <w:sz w:val="20"/>
+          <w:szCs w:val="20"/>
+        </w:rPr>
+      </w:pPr>
+      <w:r>
+        <w:rPr>
+          <w:rFonts w:ascii="Arial" w:hAnsi="Arial" w:cs="Arial"/>
+          <w:b/>
+          <w:bCs/>
+          <w:sz w:val="20"/>
+          <w:szCs w:val="20"/>
+        </w:rPr>
+        <w:t xml:space="preserve">Summer Analyst </w:t>
+      </w:r>
+      <w:r>
+        <w:rPr>
+          <w:rFonts w:ascii="Arial" w:hAnsi="Arial" w:cs="Arial"/>
+          <w:b/>
+          <w:bCs/>
+          <w:sz w:val="20"/>
+          <w:szCs w:val="20"/>
+        </w:rPr>
+        <w:t xml:space="preserve">Intern </w:t>
+      </w:r>
+      <w:r>
+        <w:rPr>
+          <w:rFonts w:ascii="Arial" w:hAnsi="Arial" w:cs="Arial"/>
+          <w:b/>
+          <w:bCs/>
+          <w:sz w:val="20"/>
+          <w:szCs w:val="20"/>
+        </w:rPr>
+        <w:t>– Software Engineer Program</w:t>
+      </w:r>
+      <w:r>
+        <w:rPr>
+          <w:rFonts w:ascii="Arial" w:hAnsi="Arial" w:cs="Arial"/>
+          <w:b/>
+          <w:bCs/>
+          <w:sz w:val="20"/>
+          <w:szCs w:val="20"/>
+        </w:rPr>
+        <w:t xml:space="preserve"> </w:t>
       </w:r>
     </w:p>
     <w:p>
@@ -1067,71 +1026,79 @@
           <w:sz w:val="20"/>
           <w:szCs w:val="20"/>
         </w:rPr>
-        <w:t>Implemented</w:t>
-      </w:r>
-      <w:r>
-        <w:rPr>
-          <w:rFonts w:ascii="Arial" w:hAnsi="Arial" w:cs="Arial"/>
-          <w:sz w:val="20"/>
-          <w:szCs w:val="20"/>
-        </w:rPr>
-        <w:t xml:space="preserve"> a </w:t>
-      </w:r>
-      <w:r>
-        <w:rPr>
-          <w:rFonts w:ascii="Arial" w:hAnsi="Arial" w:cs="Arial"/>
-          <w:sz w:val="20"/>
-          <w:szCs w:val="20"/>
-        </w:rPr>
-        <w:t xml:space="preserve">custom Named Entity Recognition model pipeline, comprising the </w:t>
-      </w:r>
-      <w:r>
-        <w:rPr>
-          <w:rFonts w:ascii="Arial" w:hAnsi="Arial" w:cs="Arial"/>
-          <w:sz w:val="20"/>
-          <w:szCs w:val="20"/>
-        </w:rPr>
-        <w:t xml:space="preserve">identification </w:t>
-      </w:r>
-      <w:r>
-        <w:rPr>
-          <w:rFonts w:ascii="Arial" w:hAnsi="Arial" w:cs="Arial"/>
-          <w:sz w:val="20"/>
-          <w:szCs w:val="20"/>
-        </w:rPr>
-        <w:t>and labelling of training data from text data, pre-processing of labelled training data</w:t>
-      </w:r>
-      <w:r>
-        <w:rPr>
-          <w:rFonts w:ascii="Arial" w:hAnsi="Arial" w:cs="Arial"/>
-          <w:sz w:val="20"/>
-          <w:szCs w:val="20"/>
-        </w:rPr>
-        <w:t>, training of BERT model and post-processing of model output</w:t>
-      </w:r>
-      <w:r>
-        <w:rPr>
-          <w:rFonts w:ascii="Arial" w:hAnsi="Arial" w:cs="Arial"/>
-          <w:sz w:val="20"/>
-          <w:szCs w:val="20"/>
-        </w:rPr>
-        <w:t>.</w:t>
-      </w:r>
-      <w:r>
-        <w:rPr>
-          <w:rFonts w:ascii="Arial" w:hAnsi="Arial" w:cs="Arial"/>
-          <w:sz w:val="20"/>
-          <w:szCs w:val="20"/>
-        </w:rPr>
-        <w:t xml:space="preserve"> Results were comparable or exceeded existing AWS Comprehend model trained for the same task by the department</w:t>
-      </w:r>
-      <w:r>
-        <w:rPr>
-          <w:rFonts w:ascii="Arial" w:hAnsi="Arial" w:cs="Arial"/>
-          <w:sz w:val="20"/>
-          <w:szCs w:val="20"/>
-        </w:rPr>
-        <w:t>.</w:t>
+        <w:t xml:space="preserve">Deployed to </w:t>
+      </w:r>
+      <w:r>
+        <w:rPr>
+          <w:rFonts w:ascii="Arial" w:hAnsi="Arial" w:cs="Arial"/>
+          <w:sz w:val="20"/>
+          <w:szCs w:val="20"/>
+        </w:rPr>
+        <w:t xml:space="preserve">test env and </w:t>
+      </w:r>
+      <w:r>
+        <w:rPr>
+          <w:rFonts w:ascii="Arial" w:hAnsi="Arial" w:cs="Arial"/>
+          <w:sz w:val="20"/>
+          <w:szCs w:val="20"/>
+        </w:rPr>
+        <w:t>production</w:t>
+      </w:r>
+      <w:r>
+        <w:rPr>
+          <w:rFonts w:ascii="Arial" w:hAnsi="Arial" w:cs="Arial"/>
+          <w:sz w:val="20"/>
+          <w:szCs w:val="20"/>
+        </w:rPr>
+        <w:t>;</w:t>
+      </w:r>
+      <w:r>
+        <w:rPr>
+          <w:rFonts w:ascii="Arial" w:hAnsi="Arial" w:cs="Arial"/>
+          <w:sz w:val="20"/>
+          <w:szCs w:val="20"/>
+        </w:rPr>
+        <w:t xml:space="preserve"> custom forwarding</w:t>
+      </w:r>
+      <w:r>
+        <w:rPr>
+          <w:rFonts w:ascii="Arial" w:hAnsi="Arial" w:cs="Arial"/>
+          <w:sz w:val="20"/>
+          <w:szCs w:val="20"/>
+        </w:rPr>
+        <w:t xml:space="preserve"> service</w:t>
+      </w:r>
+      <w:r>
+        <w:rPr>
+          <w:rFonts w:ascii="Arial" w:hAnsi="Arial" w:cs="Arial"/>
+          <w:sz w:val="20"/>
+          <w:szCs w:val="20"/>
+        </w:rPr>
+        <w:t xml:space="preserve"> for an API gateway for</w:t>
+      </w:r>
+      <w:r>
+        <w:rPr>
+          <w:rFonts w:ascii="Arial" w:hAnsi="Arial" w:cs="Arial"/>
+          <w:sz w:val="20"/>
+          <w:szCs w:val="20"/>
+        </w:rPr>
+        <w:t xml:space="preserve"> the</w:t>
+      </w:r>
+      <w:r>
+        <w:rPr>
+          <w:rFonts w:ascii="Arial" w:hAnsi="Arial" w:cs="Arial"/>
+          <w:sz w:val="20"/>
+          <w:szCs w:val="20"/>
+        </w:rPr>
+        <w:t xml:space="preserve"> main</w:t>
+      </w:r>
+      <w:r>
+        <w:rPr>
+          <w:rFonts w:ascii="Arial" w:hAnsi="Arial" w:cs="Arial"/>
+          <w:sz w:val="20"/>
+          <w:szCs w:val="20"/>
+        </w:rPr>
+        <w:t xml:space="preserve"> compliance site used by all JPMC employees. Fixed some existing bugs in the system and added documentation and tests</w:t>
       </w:r>
     </w:p>
     <w:p>
@@ -1155,223 +1122,71 @@
           <w:sz w:val="20"/>
           <w:szCs w:val="20"/>
         </w:rPr>
-        <w:t>Worked closely with senior management to communicate findings and p</w:t>
-      </w:r>
-      <w:r>
-        <w:rPr>
-          <w:rFonts w:ascii="Arial" w:hAnsi="Arial" w:cs="Arial"/>
-          <w:sz w:val="20"/>
-          <w:szCs w:val="20"/>
-        </w:rPr>
-        <w:t xml:space="preserve">rovided advice and mentorship to fellow interns </w:t>
-      </w:r>
-      <w:r>
-        <w:rPr>
-          <w:rFonts w:ascii="Arial" w:hAnsi="Arial" w:cs="Arial"/>
-          <w:sz w:val="20"/>
-          <w:szCs w:val="20"/>
-        </w:rPr>
-        <w:t xml:space="preserve">throughout both </w:t>
-      </w:r>
-      <w:r>
-        <w:rPr>
-          <w:rFonts w:ascii="Arial" w:hAnsi="Arial" w:cs="Arial"/>
-          <w:sz w:val="20"/>
-          <w:szCs w:val="20"/>
-        </w:rPr>
-        <w:t xml:space="preserve">projects </w:t>
-      </w:r>
-    </w:p>
-    <w:p>
-      <w:pPr>
-        <w:pStyle w:val="ListParagraph"/>
-        <w:spacing w:after="0"/>
-        <w:ind w:left="360"/>
-        <w:jc w:val="both"/>
-        <w:rPr>
-          <w:rFonts w:ascii="Arial" w:hAnsi="Arial" w:cs="Arial"/>
-          <w:sz w:val="20"/>
-          <w:szCs w:val="20"/>
-        </w:rPr>
-      </w:pPr>
-    </w:p>
-    <w:p>
-      <w:pPr>
-        <w:spacing w:after="0"/>
-        <w:jc w:val="both"/>
-        <w:rPr>
-          <w:rFonts w:ascii="Arial" w:hAnsi="Arial" w:cs="Arial"/>
-          <w:sz w:val="20"/>
-          <w:szCs w:val="20"/>
-        </w:rPr>
-      </w:pPr>
-      <w:r>
-        <w:rPr>
-          <w:rFonts w:ascii="Arial" w:hAnsi="Arial" w:cs="Arial"/>
-          <w:b/>
-          <w:sz w:val="20"/>
-          <w:szCs w:val="20"/>
-        </w:rPr>
-        <w:t>Oversea-Chinese Banking Corporation</w:t>
-      </w:r>
-      <w:r>
-        <w:rPr>
-          <w:rFonts w:ascii="Arial" w:hAnsi="Arial" w:cs="Arial"/>
-          <w:b/>
-          <w:sz w:val="20"/>
-          <w:szCs w:val="20"/>
-        </w:rPr>
-        <w:tab/>
-      </w:r>
-      <w:r>
-        <w:rPr>
-          <w:rFonts w:ascii="Arial" w:hAnsi="Arial" w:cs="Arial"/>
-          <w:b/>
-          <w:sz w:val="20"/>
-          <w:szCs w:val="20"/>
-        </w:rPr>
-        <w:tab/>
-      </w:r>
-      <w:r>
-        <w:rPr>
-          <w:rFonts w:ascii="Arial" w:hAnsi="Arial" w:cs="Arial"/>
-          <w:b/>
-          <w:sz w:val="20"/>
-          <w:szCs w:val="20"/>
-        </w:rPr>
-        <w:tab/>
-      </w:r>
-      <w:r>
-        <w:rPr>
-          <w:rFonts w:ascii="Arial" w:hAnsi="Arial" w:cs="Arial"/>
-          <w:b/>
-          <w:sz w:val="20"/>
-          <w:szCs w:val="20"/>
-        </w:rPr>
-        <w:tab/>
-      </w:r>
-      <w:r>
-        <w:rPr>
-          <w:rFonts w:ascii="Arial" w:hAnsi="Arial" w:cs="Arial"/>
-          <w:b/>
-          <w:sz w:val="20"/>
-          <w:szCs w:val="20"/>
-        </w:rPr>
-        <w:tab/>
-      </w:r>
-      <w:r>
-        <w:rPr>
-          <w:rFonts w:ascii="Arial" w:hAnsi="Arial" w:cs="Arial"/>
-          <w:b/>
-          <w:sz w:val="20"/>
-          <w:szCs w:val="20"/>
-        </w:rPr>
-        <w:tab/>
-      </w:r>
-      <w:r>
-        <w:rPr>
-          <w:rFonts w:ascii="Arial" w:hAnsi="Arial" w:cs="Arial"/>
-          <w:b/>
-          <w:sz w:val="20"/>
-          <w:szCs w:val="20"/>
-        </w:rPr>
-        <w:t xml:space="preserve">         </w:t>
-      </w:r>
-      <w:r>
-        <w:rPr>
-          <w:rFonts w:ascii="Arial" w:hAnsi="Arial" w:cs="Arial"/>
-          <w:sz w:val="20"/>
-          <w:szCs w:val="20"/>
-        </w:rPr>
-        <w:t xml:space="preserve">July </w:t>
-      </w:r>
-      <w:r>
-        <w:rPr>
-          <w:rFonts w:ascii="Arial" w:hAnsi="Arial" w:cs="Arial"/>
-          <w:bCs/>
-          <w:sz w:val="20"/>
-          <w:szCs w:val="20"/>
-        </w:rPr>
-        <w:t>202</w:t>
-      </w:r>
-      <w:r>
-        <w:rPr>
-          <w:rFonts w:ascii="Arial" w:hAnsi="Arial" w:cs="Arial"/>
-          <w:bCs/>
-          <w:sz w:val="20"/>
-          <w:szCs w:val="20"/>
-        </w:rPr>
-        <w:t>1</w:t>
-      </w:r>
-      <w:r>
-        <w:rPr>
-          <w:rFonts w:ascii="Arial" w:hAnsi="Arial" w:cs="Arial"/>
-          <w:bCs/>
-          <w:sz w:val="20"/>
-          <w:szCs w:val="20"/>
-        </w:rPr>
-        <w:t xml:space="preserve"> </w:t>
-      </w:r>
-      <w:r>
-        <w:rPr>
-          <w:rFonts w:ascii="Arial" w:hAnsi="Arial" w:cs="Arial"/>
-          <w:sz w:val="20"/>
-          <w:szCs w:val="20"/>
-        </w:rPr>
-        <w:t>–</w:t>
-      </w:r>
-      <w:r>
-        <w:rPr>
-          <w:rFonts w:ascii="Arial" w:hAnsi="Arial" w:cs="Arial"/>
-          <w:sz w:val="20"/>
-          <w:szCs w:val="20"/>
-        </w:rPr>
-        <w:t xml:space="preserve"> </w:t>
-      </w:r>
-      <w:r>
-        <w:rPr>
-          <w:rFonts w:ascii="Arial" w:hAnsi="Arial" w:cs="Arial"/>
-          <w:sz w:val="20"/>
-          <w:szCs w:val="20"/>
-        </w:rPr>
-        <w:t>Dec</w:t>
-      </w:r>
-      <w:r>
-        <w:rPr>
-          <w:rFonts w:ascii="Arial" w:hAnsi="Arial" w:cs="Arial"/>
-          <w:sz w:val="20"/>
-          <w:szCs w:val="20"/>
-        </w:rPr>
-        <w:t xml:space="preserve"> </w:t>
-      </w:r>
-      <w:r>
-        <w:rPr>
-          <w:rFonts w:ascii="Arial" w:hAnsi="Arial" w:cs="Arial"/>
-          <w:sz w:val="20"/>
-          <w:szCs w:val="20"/>
-        </w:rPr>
-        <w:t>2021</w:t>
-      </w:r>
-    </w:p>
-    <w:p>
-      <w:pPr>
-        <w:spacing w:after="0"/>
-        <w:jc w:val="both"/>
-        <w:rPr>
-          <w:rFonts w:ascii="Arial" w:hAnsi="Arial" w:cs="Arial"/>
-          <w:b/>
-          <w:sz w:val="20"/>
-          <w:szCs w:val="20"/>
-        </w:rPr>
-      </w:pPr>
-      <w:r>
-        <w:rPr>
-          <w:rFonts w:ascii="Arial" w:hAnsi="Arial" w:cs="Arial"/>
-          <w:b/>
-          <w:sz w:val="20"/>
-          <w:szCs w:val="20"/>
-        </w:rPr>
-        <w:t>Group Operations and Technology – Consumer Loan Operations</w:t>
+        <w:t>Implemented</w:t>
+      </w:r>
+      <w:r>
+        <w:rPr>
+          <w:rFonts w:ascii="Arial" w:hAnsi="Arial" w:cs="Arial"/>
+          <w:sz w:val="20"/>
+          <w:szCs w:val="20"/>
+        </w:rPr>
+        <w:t xml:space="preserve"> a </w:t>
+      </w:r>
+      <w:r>
+        <w:rPr>
+          <w:rFonts w:ascii="Arial" w:hAnsi="Arial" w:cs="Arial"/>
+          <w:sz w:val="20"/>
+          <w:szCs w:val="20"/>
+        </w:rPr>
+        <w:t xml:space="preserve">custom Named Entity Recognition model pipeline, comprising the </w:t>
+      </w:r>
+      <w:r>
+        <w:rPr>
+          <w:rFonts w:ascii="Arial" w:hAnsi="Arial" w:cs="Arial"/>
+          <w:sz w:val="20"/>
+          <w:szCs w:val="20"/>
+        </w:rPr>
+        <w:t xml:space="preserve">identification </w:t>
+      </w:r>
+      <w:r>
+        <w:rPr>
+          <w:rFonts w:ascii="Arial" w:hAnsi="Arial" w:cs="Arial"/>
+          <w:sz w:val="20"/>
+          <w:szCs w:val="20"/>
+        </w:rPr>
+        <w:t>and labelling of training data from text data, pre-processing of labelled training data</w:t>
+      </w:r>
+      <w:r>
+        <w:rPr>
+          <w:rFonts w:ascii="Arial" w:hAnsi="Arial" w:cs="Arial"/>
+          <w:sz w:val="20"/>
+          <w:szCs w:val="20"/>
+        </w:rPr>
+        <w:t>, training of BERT model and post-processing of model output</w:t>
+      </w:r>
+      <w:r>
+        <w:rPr>
+          <w:rFonts w:ascii="Arial" w:hAnsi="Arial" w:cs="Arial"/>
+          <w:sz w:val="20"/>
+          <w:szCs w:val="20"/>
+        </w:rPr>
+        <w:t>.</w:t>
+      </w:r>
+      <w:r>
+        <w:rPr>
+          <w:rFonts w:ascii="Arial" w:hAnsi="Arial" w:cs="Arial"/>
+          <w:sz w:val="20"/>
+          <w:szCs w:val="20"/>
+        </w:rPr>
+        <w:t xml:space="preserve"> Results were comparable or exceeded existing AWS Comprehend model trained for the same task by the department</w:t>
+      </w:r>
+      <w:r>
+        <w:rPr>
+          <w:rFonts w:ascii="Arial" w:hAnsi="Arial" w:cs="Arial"/>
+          <w:sz w:val="20"/>
+          <w:szCs w:val="20"/>
+        </w:rPr>
+        <w:t>.</w:t>
       </w:r>
     </w:p>
     <w:p>
@@ -1395,31 +1210,223 @@
           <w:sz w:val="20"/>
           <w:szCs w:val="20"/>
         </w:rPr>
-        <w:t xml:space="preserve">Provided with opportunity to lead upgrading of </w:t>
-      </w:r>
-      <w:r>
-        <w:rPr>
-          <w:rFonts w:ascii="Arial" w:hAnsi="Arial" w:cs="Arial"/>
-          <w:sz w:val="20"/>
-          <w:szCs w:val="20"/>
-        </w:rPr>
-        <w:t xml:space="preserve">an in-department </w:t>
-      </w:r>
-      <w:r>
-        <w:rPr>
-          <w:rFonts w:ascii="Arial" w:hAnsi="Arial" w:cs="Arial"/>
-          <w:sz w:val="20"/>
-          <w:szCs w:val="20"/>
-        </w:rPr>
-        <w:t>File Tracking System</w:t>
-      </w:r>
-      <w:r>
-        <w:rPr>
-          <w:rFonts w:ascii="Arial" w:hAnsi="Arial" w:cs="Arial"/>
-          <w:sz w:val="20"/>
-          <w:szCs w:val="20"/>
-        </w:rPr>
-        <w:t xml:space="preserve"> built in Django including new functionality for tracking and reporting and changes to the User Interface.</w:t>
+        <w:t>Worked closely with senior management to communicate findings and p</w:t>
+      </w:r>
+      <w:r>
+        <w:rPr>
+          <w:rFonts w:ascii="Arial" w:hAnsi="Arial" w:cs="Arial"/>
+          <w:sz w:val="20"/>
+          <w:szCs w:val="20"/>
+        </w:rPr>
+        <w:t xml:space="preserve">rovided advice and mentorship to fellow interns </w:t>
+      </w:r>
+      <w:r>
+        <w:rPr>
+          <w:rFonts w:ascii="Arial" w:hAnsi="Arial" w:cs="Arial"/>
+          <w:sz w:val="20"/>
+          <w:szCs w:val="20"/>
+        </w:rPr>
+        <w:t xml:space="preserve">throughout both </w:t>
+      </w:r>
+      <w:r>
+        <w:rPr>
+          <w:rFonts w:ascii="Arial" w:hAnsi="Arial" w:cs="Arial"/>
+          <w:sz w:val="20"/>
+          <w:szCs w:val="20"/>
+        </w:rPr>
+        <w:t xml:space="preserve">projects </w:t>
+      </w:r>
+    </w:p>
+    <w:p>
+      <w:pPr>
+        <w:pStyle w:val="ListParagraph"/>
+        <w:spacing w:after="0"/>
+        <w:ind w:left="360"/>
+        <w:jc w:val="both"/>
+        <w:rPr>
+          <w:rFonts w:ascii="Arial" w:hAnsi="Arial" w:cs="Arial"/>
+          <w:sz w:val="20"/>
+          <w:szCs w:val="20"/>
+        </w:rPr>
+      </w:pPr>
+    </w:p>
+    <w:p>
+      <w:pPr>
+        <w:spacing w:after="0"/>
+        <w:jc w:val="both"/>
+        <w:rPr>
+          <w:rFonts w:ascii="Arial" w:hAnsi="Arial" w:cs="Arial"/>
+          <w:sz w:val="20"/>
+          <w:szCs w:val="20"/>
+        </w:rPr>
+      </w:pPr>
+      <w:r>
+        <w:rPr>
+          <w:rFonts w:ascii="Arial" w:hAnsi="Arial" w:cs="Arial"/>
+          <w:b/>
+          <w:sz w:val="20"/>
+          <w:szCs w:val="20"/>
+        </w:rPr>
+        <w:t>Oversea-Chinese Banking Corporation</w:t>
+      </w:r>
+      <w:r>
+        <w:rPr>
+          <w:rFonts w:ascii="Arial" w:hAnsi="Arial" w:cs="Arial"/>
+          <w:b/>
+          <w:sz w:val="20"/>
+          <w:szCs w:val="20"/>
+        </w:rPr>
+        <w:tab/>
+      </w:r>
+      <w:r>
+        <w:rPr>
+          <w:rFonts w:ascii="Arial" w:hAnsi="Arial" w:cs="Arial"/>
+          <w:b/>
+          <w:sz w:val="20"/>
+          <w:szCs w:val="20"/>
+        </w:rPr>
+        <w:tab/>
+      </w:r>
+      <w:r>
+        <w:rPr>
+          <w:rFonts w:ascii="Arial" w:hAnsi="Arial" w:cs="Arial"/>
+          <w:b/>
+          <w:sz w:val="20"/>
+          <w:szCs w:val="20"/>
+        </w:rPr>
+        <w:tab/>
+      </w:r>
+      <w:r>
+        <w:rPr>
+          <w:rFonts w:ascii="Arial" w:hAnsi="Arial" w:cs="Arial"/>
+          <w:b/>
+          <w:sz w:val="20"/>
+          <w:szCs w:val="20"/>
+        </w:rPr>
+        <w:tab/>
+      </w:r>
+      <w:r>
+        <w:rPr>
+          <w:rFonts w:ascii="Arial" w:hAnsi="Arial" w:cs="Arial"/>
+          <w:b/>
+          <w:sz w:val="20"/>
+          <w:szCs w:val="20"/>
+        </w:rPr>
+        <w:tab/>
+      </w:r>
+      <w:r>
+        <w:rPr>
+          <w:rFonts w:ascii="Arial" w:hAnsi="Arial" w:cs="Arial"/>
+          <w:b/>
+          <w:sz w:val="20"/>
+          <w:szCs w:val="20"/>
+        </w:rPr>
+        <w:tab/>
+      </w:r>
+      <w:r>
+        <w:rPr>
+          <w:rFonts w:ascii="Arial" w:hAnsi="Arial" w:cs="Arial"/>
+          <w:b/>
+          <w:sz w:val="20"/>
+          <w:szCs w:val="20"/>
+        </w:rPr>
+        <w:t xml:space="preserve">         </w:t>
+      </w:r>
+      <w:r>
+        <w:rPr>
+          <w:rFonts w:ascii="Arial" w:hAnsi="Arial" w:cs="Arial"/>
+          <w:sz w:val="20"/>
+          <w:szCs w:val="20"/>
+        </w:rPr>
+        <w:t xml:space="preserve">July </w:t>
+      </w:r>
+      <w:r>
+        <w:rPr>
+          <w:rFonts w:ascii="Arial" w:hAnsi="Arial" w:cs="Arial"/>
+          <w:bCs/>
+          <w:sz w:val="20"/>
+          <w:szCs w:val="20"/>
+        </w:rPr>
+        <w:t>202</w:t>
+      </w:r>
+      <w:r>
+        <w:rPr>
+          <w:rFonts w:ascii="Arial" w:hAnsi="Arial" w:cs="Arial"/>
+          <w:bCs/>
+          <w:sz w:val="20"/>
+          <w:szCs w:val="20"/>
+        </w:rPr>
+        <w:t>1</w:t>
+      </w:r>
+      <w:r>
+        <w:rPr>
+          <w:rFonts w:ascii="Arial" w:hAnsi="Arial" w:cs="Arial"/>
+          <w:bCs/>
+          <w:sz w:val="20"/>
+          <w:szCs w:val="20"/>
+        </w:rPr>
+        <w:t xml:space="preserve"> </w:t>
+      </w:r>
+      <w:r>
+        <w:rPr>
+          <w:rFonts w:ascii="Arial" w:hAnsi="Arial" w:cs="Arial"/>
+          <w:sz w:val="20"/>
+          <w:szCs w:val="20"/>
+        </w:rPr>
+        <w:t>–</w:t>
+      </w:r>
+      <w:r>
+        <w:rPr>
+          <w:rFonts w:ascii="Arial" w:hAnsi="Arial" w:cs="Arial"/>
+          <w:sz w:val="20"/>
+          <w:szCs w:val="20"/>
+        </w:rPr>
+        <w:t xml:space="preserve"> </w:t>
+      </w:r>
+      <w:r>
+        <w:rPr>
+          <w:rFonts w:ascii="Arial" w:hAnsi="Arial" w:cs="Arial"/>
+          <w:sz w:val="20"/>
+          <w:szCs w:val="20"/>
+        </w:rPr>
+        <w:t>Dec</w:t>
+      </w:r>
+      <w:r>
+        <w:rPr>
+          <w:rFonts w:ascii="Arial" w:hAnsi="Arial" w:cs="Arial"/>
+          <w:sz w:val="20"/>
+          <w:szCs w:val="20"/>
+        </w:rPr>
+        <w:t xml:space="preserve"> </w:t>
+      </w:r>
+      <w:r>
+        <w:rPr>
+          <w:rFonts w:ascii="Arial" w:hAnsi="Arial" w:cs="Arial"/>
+          <w:sz w:val="20"/>
+          <w:szCs w:val="20"/>
+        </w:rPr>
+        <w:t>2021</w:t>
+      </w:r>
+    </w:p>
+    <w:p>
+      <w:pPr>
+        <w:spacing w:after="0"/>
+        <w:jc w:val="both"/>
+        <w:rPr>
+          <w:rFonts w:ascii="Arial" w:hAnsi="Arial" w:cs="Arial"/>
+          <w:b/>
+          <w:sz w:val="20"/>
+          <w:szCs w:val="20"/>
+        </w:rPr>
+      </w:pPr>
+      <w:r>
+        <w:rPr>
+          <w:rFonts w:ascii="Arial" w:hAnsi="Arial" w:cs="Arial"/>
+          <w:b/>
+          <w:sz w:val="20"/>
+          <w:szCs w:val="20"/>
+        </w:rPr>
+        <w:t>Group Operations and Technology – Consumer Loan Operations</w:t>
       </w:r>
     </w:p>
     <w:p>
@@ -1443,31 +1450,31 @@
           <w:sz w:val="20"/>
           <w:szCs w:val="20"/>
         </w:rPr>
-        <w:t>Managed to deliver all initial user-specified functionality within 3 weeks of taking over project, allowing for users to revise the upgrading project to take on a much larger scope</w:t>
-      </w:r>
-      <w:r>
-        <w:rPr>
-          <w:rFonts w:ascii="Arial" w:hAnsi="Arial" w:cs="Arial"/>
-          <w:sz w:val="20"/>
-          <w:szCs w:val="20"/>
-        </w:rPr>
-        <w:t xml:space="preserve"> despite lack of pre-existing documentation or any </w:t>
-      </w:r>
-      <w:r>
-        <w:rPr>
-          <w:rFonts w:ascii="Arial" w:hAnsi="Arial" w:cs="Arial"/>
-          <w:sz w:val="20"/>
-          <w:szCs w:val="20"/>
-        </w:rPr>
-        <w:t>product</w:t>
-      </w:r>
-      <w:r>
-        <w:rPr>
-          <w:rFonts w:ascii="Arial" w:hAnsi="Arial" w:cs="Arial"/>
-          <w:sz w:val="20"/>
-          <w:szCs w:val="20"/>
-        </w:rPr>
-        <w:t xml:space="preserve"> owners to communicate with.</w:t>
+        <w:t xml:space="preserve">Provided with opportunity to lead upgrading of </w:t>
+      </w:r>
+      <w:r>
+        <w:rPr>
+          <w:rFonts w:ascii="Arial" w:hAnsi="Arial" w:cs="Arial"/>
+          <w:sz w:val="20"/>
+          <w:szCs w:val="20"/>
+        </w:rPr>
+        <w:t xml:space="preserve">an in-department </w:t>
+      </w:r>
+      <w:r>
+        <w:rPr>
+          <w:rFonts w:ascii="Arial" w:hAnsi="Arial" w:cs="Arial"/>
+          <w:sz w:val="20"/>
+          <w:szCs w:val="20"/>
+        </w:rPr>
+        <w:t>File Tracking System</w:t>
+      </w:r>
+      <w:r>
+        <w:rPr>
+          <w:rFonts w:ascii="Arial" w:hAnsi="Arial" w:cs="Arial"/>
+          <w:sz w:val="20"/>
+          <w:szCs w:val="20"/>
+        </w:rPr>
+        <w:t xml:space="preserve"> built in Django including new functionality for tracking and reporting and changes to the User Interface.</w:t>
       </w:r>
     </w:p>
     <w:p>
@@ -1491,47 +1498,31 @@
           <w:sz w:val="20"/>
           <w:szCs w:val="20"/>
         </w:rPr>
-        <w:t>Going beyond what was initially tasked,</w:t>
-      </w:r>
-      <w:r>
-        <w:rPr>
-          <w:rFonts w:ascii="Arial" w:hAnsi="Arial" w:cs="Arial"/>
-          <w:sz w:val="20"/>
-          <w:szCs w:val="20"/>
-        </w:rPr>
-        <w:t xml:space="preserve"> implemented</w:t>
-      </w:r>
-      <w:r>
-        <w:rPr>
-          <w:rFonts w:ascii="Arial" w:hAnsi="Arial" w:cs="Arial"/>
-          <w:sz w:val="20"/>
-          <w:szCs w:val="20"/>
-        </w:rPr>
-        <w:t xml:space="preserve"> </w:t>
-      </w:r>
-      <w:r>
-        <w:rPr>
-          <w:rFonts w:ascii="Arial" w:hAnsi="Arial" w:cs="Arial"/>
-          <w:sz w:val="20"/>
-          <w:szCs w:val="20"/>
-        </w:rPr>
-        <w:t>a test-suite covering 75% of the 15000LOC codebase</w:t>
-      </w:r>
-      <w:r>
-        <w:rPr>
-          <w:rFonts w:ascii="Arial" w:hAnsi="Arial" w:cs="Arial"/>
-          <w:sz w:val="20"/>
-          <w:szCs w:val="20"/>
-        </w:rPr>
-        <w:t>, fixing security vulnerabilities and adding documentation</w:t>
-      </w:r>
-      <w:r>
-        <w:rPr>
-          <w:rFonts w:ascii="Arial" w:hAnsi="Arial" w:cs="Arial"/>
-          <w:sz w:val="20"/>
-          <w:szCs w:val="20"/>
-        </w:rPr>
-        <w:t>.</w:t>
+        <w:t>Managed to deliver all initial user-specified functionality within 3 weeks of taking over project, allowing for users to revise the upgrading project to take on a much larger scope</w:t>
+      </w:r>
+      <w:r>
+        <w:rPr>
+          <w:rFonts w:ascii="Arial" w:hAnsi="Arial" w:cs="Arial"/>
+          <w:sz w:val="20"/>
+          <w:szCs w:val="20"/>
+        </w:rPr>
+        <w:t xml:space="preserve"> despite lack of pre-existing documentation or any </w:t>
+      </w:r>
+      <w:r>
+        <w:rPr>
+          <w:rFonts w:ascii="Arial" w:hAnsi="Arial" w:cs="Arial"/>
+          <w:sz w:val="20"/>
+          <w:szCs w:val="20"/>
+        </w:rPr>
+        <w:t>product</w:t>
+      </w:r>
+      <w:r>
+        <w:rPr>
+          <w:rFonts w:ascii="Arial" w:hAnsi="Arial" w:cs="Arial"/>
+          <w:sz w:val="20"/>
+          <w:szCs w:val="20"/>
+        </w:rPr>
+        <w:t xml:space="preserve"> owners to communicate with.</w:t>
       </w:r>
     </w:p>
     <w:p>
@@ -1555,124 +1546,19 @@
           <w:sz w:val="20"/>
           <w:szCs w:val="20"/>
         </w:rPr>
-        <w:t>Performed data analysis and visualization on department workflow and sales data.</w:t>
-      </w:r>
-    </w:p>
-    <w:p>
-      <w:pPr>
-        <w:spacing w:after="0"/>
-        <w:jc w:val="both"/>
-        <w:rPr>
-          <w:rFonts w:ascii="Arial" w:hAnsi="Arial" w:cs="Arial"/>
-          <w:sz w:val="20"/>
-          <w:szCs w:val="20"/>
-        </w:rPr>
-      </w:pPr>
-    </w:p>
-    <w:p>
-      <w:pPr>
-        <w:spacing w:after="0"/>
-        <w:jc w:val="both"/>
-        <w:rPr>
-          <w:rFonts w:ascii="Arial" w:hAnsi="Arial" w:cs="Arial"/>
-          <w:sz w:val="20"/>
-          <w:szCs w:val="20"/>
-        </w:rPr>
-      </w:pPr>
-      <w:r>
-        <w:rPr>
-          <w:rFonts w:ascii="Arial" w:hAnsi="Arial" w:cs="Arial"/>
-          <w:b/>
-          <w:sz w:val="20"/>
-          <w:szCs w:val="20"/>
-        </w:rPr>
-        <w:t>Oversea-Chinese Banking Corporation</w:t>
-      </w:r>
-      <w:r>
-        <w:rPr>
-          <w:rFonts w:ascii="Arial" w:hAnsi="Arial" w:cs="Arial"/>
-          <w:b/>
-          <w:sz w:val="20"/>
-          <w:szCs w:val="20"/>
-        </w:rPr>
-        <w:tab/>
-      </w:r>
-      <w:r>
-        <w:rPr>
-          <w:rFonts w:ascii="Arial" w:hAnsi="Arial" w:cs="Arial"/>
-          <w:b/>
-          <w:sz w:val="20"/>
-          <w:szCs w:val="20"/>
-        </w:rPr>
-        <w:tab/>
-      </w:r>
-      <w:r>
-        <w:rPr>
-          <w:rFonts w:ascii="Arial" w:hAnsi="Arial" w:cs="Arial"/>
-          <w:b/>
-          <w:sz w:val="20"/>
-          <w:szCs w:val="20"/>
-        </w:rPr>
-        <w:tab/>
-      </w:r>
-      <w:r>
-        <w:rPr>
-          <w:rFonts w:ascii="Arial" w:hAnsi="Arial" w:cs="Arial"/>
-          <w:b/>
-          <w:sz w:val="20"/>
-          <w:szCs w:val="20"/>
-        </w:rPr>
-        <w:tab/>
-      </w:r>
-      <w:r>
-        <w:rPr>
-          <w:rFonts w:ascii="Arial" w:hAnsi="Arial" w:cs="Arial"/>
-          <w:b/>
-          <w:sz w:val="20"/>
-          <w:szCs w:val="20"/>
-        </w:rPr>
-        <w:tab/>
-      </w:r>
-      <w:r>
-        <w:rPr>
-          <w:rFonts w:ascii="Arial" w:hAnsi="Arial" w:cs="Arial"/>
-          <w:b/>
-          <w:sz w:val="20"/>
-          <w:szCs w:val="20"/>
-        </w:rPr>
-        <w:tab/>
-      </w:r>
-      <w:r>
-        <w:rPr>
-          <w:rFonts w:ascii="Arial" w:hAnsi="Arial" w:cs="Arial"/>
-          <w:b/>
-          <w:sz w:val="20"/>
-          <w:szCs w:val="20"/>
-        </w:rPr>
-        <w:t xml:space="preserve">         </w:t>
-      </w:r>
-      <w:r>
-        <w:rPr>
-          <w:rFonts w:ascii="Arial" w:hAnsi="Arial" w:cs="Arial"/>
-          <w:bCs/>
-          <w:sz w:val="20"/>
-          <w:szCs w:val="20"/>
-        </w:rPr>
-        <w:t>May 202</w:t>
-      </w:r>
-      <w:r>
-        <w:rPr>
-          <w:rFonts w:ascii="Arial" w:hAnsi="Arial" w:cs="Arial"/>
-          <w:bCs/>
-          <w:sz w:val="20"/>
-          <w:szCs w:val="20"/>
-        </w:rPr>
-        <w:t>1</w:t>
-      </w:r>
-      <w:r>
-        <w:rPr>
-          <w:rFonts w:ascii="Arial" w:hAnsi="Arial" w:cs="Arial"/>
-          <w:bCs/>
+        <w:t>Going beyond what was initially tasked,</w:t>
+      </w:r>
+      <w:r>
+        <w:rPr>
+          <w:rFonts w:ascii="Arial" w:hAnsi="Arial" w:cs="Arial"/>
+          <w:sz w:val="20"/>
+          <w:szCs w:val="20"/>
+        </w:rPr>
+        <w:t xml:space="preserve"> implemented</w:t>
+      </w:r>
+      <w:r>
+        <w:rPr>
+          <w:rFonts w:ascii="Arial" w:hAnsi="Arial" w:cs="Arial"/>
           <w:sz w:val="20"/>
           <w:szCs w:val="20"/>
         </w:rPr>
@@ -1684,54 +1570,23 @@
           <w:sz w:val="20"/>
           <w:szCs w:val="20"/>
         </w:rPr>
-        <w:t>–</w:t>
-      </w:r>
-      <w:r>
-        <w:rPr>
-          <w:rFonts w:ascii="Arial" w:hAnsi="Arial" w:cs="Arial"/>
-          <w:sz w:val="20"/>
-          <w:szCs w:val="20"/>
-        </w:rPr>
-        <w:t xml:space="preserve"> </w:t>
-      </w:r>
-      <w:r>
-        <w:rPr>
-          <w:rFonts w:ascii="Arial" w:hAnsi="Arial" w:cs="Arial"/>
-          <w:sz w:val="20"/>
-          <w:szCs w:val="20"/>
-        </w:rPr>
-        <w:t xml:space="preserve">July </w:t>
-      </w:r>
-      <w:r>
-        <w:rPr>
-          <w:rFonts w:ascii="Arial" w:hAnsi="Arial" w:cs="Arial"/>
-          <w:sz w:val="20"/>
-          <w:szCs w:val="20"/>
-        </w:rPr>
-        <w:t>2021</w:t>
-      </w:r>
-    </w:p>
-    <w:p>
-      <w:pPr>
-        <w:spacing w:after="0"/>
-        <w:jc w:val="both"/>
-        <w:rPr>
-          <w:rFonts w:ascii="Arial" w:hAnsi="Arial" w:cs="Arial"/>
-          <w:b/>
-          <w:bCs/>
-          <w:sz w:val="20"/>
-          <w:szCs w:val="20"/>
-        </w:rPr>
-      </w:pPr>
-      <w:r>
-        <w:rPr>
-          <w:rFonts w:ascii="Arial" w:hAnsi="Arial" w:cs="Arial"/>
-          <w:b/>
-          <w:bCs/>
-          <w:sz w:val="20"/>
-          <w:szCs w:val="20"/>
-        </w:rPr>
-        <w:t>Group Customer Analytics and Decisioning</w:t>
+        <w:t>a test-suite covering 75% of the 15000LOC codebase</w:t>
+      </w:r>
+      <w:r>
+        <w:rPr>
+          <w:rFonts w:ascii="Arial" w:hAnsi="Arial" w:cs="Arial"/>
+          <w:sz w:val="20"/>
+          <w:szCs w:val="20"/>
+        </w:rPr>
+        <w:t>, fixing security vulnerabilities and adding documentation</w:t>
+      </w:r>
+      <w:r>
+        <w:rPr>
+          <w:rFonts w:ascii="Arial" w:hAnsi="Arial" w:cs="Arial"/>
+          <w:sz w:val="20"/>
+          <w:szCs w:val="20"/>
+        </w:rPr>
+        <w:t>.</w:t>
       </w:r>
     </w:p>
     <w:p>
@@ -1755,7 +1610,183 @@
           <w:sz w:val="20"/>
           <w:szCs w:val="20"/>
         </w:rPr>
-        <w:t>Built Network-Visualization Tool to display and analyse graph networks using Ant Mobile’s G6 framework, providing more features and functionality than other existing open-source tool currently available</w:t>
+        <w:t>Performed data analysis and visualization on department workflow and sales data.</w:t>
+      </w:r>
+    </w:p>
+    <w:p>
+      <w:pPr>
+        <w:spacing w:after="0"/>
+        <w:jc w:val="both"/>
+        <w:rPr>
+          <w:rFonts w:ascii="Arial" w:hAnsi="Arial" w:cs="Arial"/>
+          <w:sz w:val="20"/>
+          <w:szCs w:val="20"/>
+        </w:rPr>
+      </w:pPr>
+    </w:p>
+    <w:p>
+      <w:pPr>
+        <w:spacing w:after="0"/>
+        <w:jc w:val="both"/>
+        <w:rPr>
+          <w:rFonts w:ascii="Arial" w:hAnsi="Arial" w:cs="Arial"/>
+          <w:sz w:val="20"/>
+          <w:szCs w:val="20"/>
+        </w:rPr>
+      </w:pPr>
+      <w:r>
+        <w:rPr>
+          <w:rFonts w:ascii="Arial" w:hAnsi="Arial" w:cs="Arial"/>
+          <w:b/>
+          <w:sz w:val="20"/>
+          <w:szCs w:val="20"/>
+        </w:rPr>
+        <w:t>Oversea-Chinese Banking Corporation</w:t>
+      </w:r>
+      <w:r>
+        <w:rPr>
+          <w:rFonts w:ascii="Arial" w:hAnsi="Arial" w:cs="Arial"/>
+          <w:b/>
+          <w:sz w:val="20"/>
+          <w:szCs w:val="20"/>
+        </w:rPr>
+        <w:tab/>
+      </w:r>
+      <w:r>
+        <w:rPr>
+          <w:rFonts w:ascii="Arial" w:hAnsi="Arial" w:cs="Arial"/>
+          <w:b/>
+          <w:sz w:val="20"/>
+          <w:szCs w:val="20"/>
+        </w:rPr>
+        <w:tab/>
+      </w:r>
+      <w:r>
+        <w:rPr>
+          <w:rFonts w:ascii="Arial" w:hAnsi="Arial" w:cs="Arial"/>
+          <w:b/>
+          <w:sz w:val="20"/>
+          <w:szCs w:val="20"/>
+        </w:rPr>
+        <w:tab/>
+      </w:r>
+      <w:r>
+        <w:rPr>
+          <w:rFonts w:ascii="Arial" w:hAnsi="Arial" w:cs="Arial"/>
+          <w:b/>
+          <w:sz w:val="20"/>
+          <w:szCs w:val="20"/>
+        </w:rPr>
+        <w:tab/>
+      </w:r>
+      <w:r>
+        <w:rPr>
+          <w:rFonts w:ascii="Arial" w:hAnsi="Arial" w:cs="Arial"/>
+          <w:b/>
+          <w:sz w:val="20"/>
+          <w:szCs w:val="20"/>
+        </w:rPr>
+        <w:tab/>
+      </w:r>
+      <w:r>
+        <w:rPr>
+          <w:rFonts w:ascii="Arial" w:hAnsi="Arial" w:cs="Arial"/>
+          <w:b/>
+          <w:sz w:val="20"/>
+          <w:szCs w:val="20"/>
+        </w:rPr>
+        <w:tab/>
+      </w:r>
+      <w:r>
+        <w:rPr>
+          <w:rFonts w:ascii="Arial" w:hAnsi="Arial" w:cs="Arial"/>
+          <w:b/>
+          <w:sz w:val="20"/>
+          <w:szCs w:val="20"/>
+        </w:rPr>
+        <w:t xml:space="preserve">         </w:t>
+      </w:r>
+      <w:r>
+        <w:rPr>
+          <w:rFonts w:ascii="Arial" w:hAnsi="Arial" w:cs="Arial"/>
+          <w:bCs/>
+          <w:sz w:val="20"/>
+          <w:szCs w:val="20"/>
+        </w:rPr>
+        <w:t>May 202</w:t>
+      </w:r>
+      <w:r>
+        <w:rPr>
+          <w:rFonts w:ascii="Arial" w:hAnsi="Arial" w:cs="Arial"/>
+          <w:bCs/>
+          <w:sz w:val="20"/>
+          <w:szCs w:val="20"/>
+        </w:rPr>
+        <w:t>1</w:t>
+      </w:r>
+      <w:r>
+        <w:rPr>
+          <w:rFonts w:ascii="Arial" w:hAnsi="Arial" w:cs="Arial"/>
+          <w:bCs/>
+          <w:sz w:val="20"/>
+          <w:szCs w:val="20"/>
+        </w:rPr>
+        <w:t xml:space="preserve"> </w:t>
+      </w:r>
+      <w:r>
+        <w:rPr>
+          <w:rFonts w:ascii="Arial" w:hAnsi="Arial" w:cs="Arial"/>
+          <w:sz w:val="20"/>
+          <w:szCs w:val="20"/>
+        </w:rPr>
+        <w:t>–</w:t>
+      </w:r>
+      <w:r>
+        <w:rPr>
+          <w:rFonts w:ascii="Arial" w:hAnsi="Arial" w:cs="Arial"/>
+          <w:sz w:val="20"/>
+          <w:szCs w:val="20"/>
+        </w:rPr>
+        <w:t xml:space="preserve"> </w:t>
+      </w:r>
+      <w:r>
+        <w:rPr>
+          <w:rFonts w:ascii="Arial" w:hAnsi="Arial" w:cs="Arial"/>
+          <w:sz w:val="20"/>
+          <w:szCs w:val="20"/>
+        </w:rPr>
+        <w:t xml:space="preserve">July </w:t>
+      </w:r>
+      <w:r>
+        <w:rPr>
+          <w:rFonts w:ascii="Arial" w:hAnsi="Arial" w:cs="Arial"/>
+          <w:sz w:val="20"/>
+          <w:szCs w:val="20"/>
+        </w:rPr>
+        <w:t>2021</w:t>
+      </w:r>
+    </w:p>
+    <w:p>
+      <w:pPr>
+        <w:spacing w:after="0"/>
+        <w:jc w:val="both"/>
+        <w:rPr>
+          <w:rFonts w:ascii="Arial" w:hAnsi="Arial" w:cs="Arial"/>
+          <w:b/>
+          <w:bCs/>
+          <w:sz w:val="20"/>
+          <w:szCs w:val="20"/>
+        </w:rPr>
+      </w:pPr>
+      <w:r>
+        <w:rPr>
+          <w:rFonts w:ascii="Arial" w:hAnsi="Arial" w:cs="Arial"/>
+          <w:b/>
+          <w:bCs/>
+          <w:sz w:val="20"/>
+          <w:szCs w:val="20"/>
+        </w:rPr>
+        <w:t>Group Customer Analytics and Decisioning</w:t>
       </w:r>
     </w:p>
     <w:p>
@@ -1779,15 +1810,7 @@
           <w:sz w:val="20"/>
           <w:szCs w:val="20"/>
         </w:rPr>
-        <w:t xml:space="preserve">Worked on a </w:t>
-      </w:r>
-      <w:r>
-        <w:rPr>
-          <w:rFonts w:ascii="Arial" w:hAnsi="Arial" w:cs="Arial"/>
-          <w:sz w:val="20"/>
-          <w:szCs w:val="20"/>
-        </w:rPr>
-        <w:t>Feature Selection project to enhance exiting dashboards and risk-identification models.</w:t>
+        <w:t>Built Network-Visualization Tool to display and analyse graph networks using Ant Mobile’s G6 framework, providing more features and functionality than other existing open-source tool currently available</w:t>
       </w:r>
     </w:p>
     <w:p>
@@ -1811,31 +1834,15 @@
           <w:sz w:val="20"/>
           <w:szCs w:val="20"/>
         </w:rPr>
-        <w:t>Employed various machine-learning models to identify fraud in banking and anomalous data. Presented findings with colleague</w:t>
-      </w:r>
-      <w:r>
-        <w:rPr>
-          <w:rFonts w:ascii="Arial" w:hAnsi="Arial" w:cs="Arial"/>
-          <w:sz w:val="20"/>
-          <w:szCs w:val="20"/>
-        </w:rPr>
-        <w:t>s</w:t>
-      </w:r>
-      <w:r>
-        <w:rPr>
-          <w:rFonts w:ascii="Arial" w:hAnsi="Arial" w:cs="Arial"/>
-          <w:sz w:val="20"/>
-          <w:szCs w:val="20"/>
-        </w:rPr>
-        <w:t xml:space="preserve"> to </w:t>
-      </w:r>
-      <w:r>
-        <w:rPr>
-          <w:rFonts w:ascii="Arial" w:hAnsi="Arial" w:cs="Arial"/>
-          <w:sz w:val="20"/>
-          <w:szCs w:val="20"/>
-        </w:rPr>
-        <w:t>implement into risk-identification models deployed by the Company.</w:t>
+        <w:t xml:space="preserve">Worked on a </w:t>
+      </w:r>
+      <w:r>
+        <w:rPr>
+          <w:rFonts w:ascii="Arial" w:hAnsi="Arial" w:cs="Arial"/>
+          <w:sz w:val="20"/>
+          <w:szCs w:val="20"/>
+        </w:rPr>
+        <w:t>Feature Selection project to enhance exiting dashboards and risk-identification models.</w:t>
       </w:r>
     </w:p>
     <w:p>
@@ -1859,224 +1866,31 @@
           <w:sz w:val="20"/>
           <w:szCs w:val="20"/>
         </w:rPr>
-        <w:t xml:space="preserve">Worked under the main Data Analytics and Machine Learning arm of the </w:t>
-      </w:r>
-      <w:r>
-        <w:rPr>
-          <w:rFonts w:ascii="Arial" w:hAnsi="Arial" w:cs="Arial"/>
-          <w:sz w:val="20"/>
-          <w:szCs w:val="20"/>
-        </w:rPr>
-        <w:t>Bank and</w:t>
-      </w:r>
-      <w:r>
-        <w:rPr>
-          <w:rFonts w:ascii="Arial" w:hAnsi="Arial" w:cs="Arial"/>
-          <w:sz w:val="20"/>
-          <w:szCs w:val="20"/>
-        </w:rPr>
-        <w:t xml:space="preserve"> </w:t>
-      </w:r>
-      <w:r>
-        <w:rPr>
-          <w:rFonts w:ascii="Arial" w:hAnsi="Arial" w:cs="Arial"/>
-          <w:sz w:val="20"/>
-          <w:szCs w:val="20"/>
-        </w:rPr>
-        <w:t>learnt Data Science under the supervision of senior Data Scientists</w:t>
-      </w:r>
-      <w:r>
-        <w:rPr>
-          <w:rFonts w:ascii="Arial" w:hAnsi="Arial" w:cs="Arial"/>
-          <w:sz w:val="20"/>
-          <w:szCs w:val="20"/>
-        </w:rPr>
-        <w:t>.</w:t>
-      </w:r>
-      <w:r>
-        <w:rPr>
-          <w:rFonts w:ascii="Arial" w:hAnsi="Arial" w:cs="Arial"/>
-          <w:sz w:val="20"/>
-          <w:szCs w:val="20"/>
-        </w:rPr>
-        <w:t xml:space="preserve"> </w:t>
-      </w:r>
-    </w:p>
-    <w:p>
-      <w:pPr>
-        <w:spacing w:after="0"/>
-        <w:jc w:val="both"/>
-        <w:rPr>
-          <w:rFonts w:ascii="Arial" w:hAnsi="Arial" w:cs="Arial"/>
-          <w:b/>
-          <w:sz w:val="20"/>
-          <w:szCs w:val="20"/>
-        </w:rPr>
-      </w:pPr>
-    </w:p>
-    <w:p>
-      <w:pPr>
-        <w:spacing w:after="0"/>
-        <w:jc w:val="both"/>
-        <w:rPr>
-          <w:rFonts w:ascii="Arial" w:hAnsi="Arial" w:cs="Arial"/>
-          <w:b/>
-          <w:sz w:val="20"/>
-          <w:szCs w:val="20"/>
-        </w:rPr>
-      </w:pPr>
-      <w:r>
-        <w:rPr>
-          <w:rFonts w:ascii="Arial" w:hAnsi="Arial" w:cs="Arial"/>
-          <w:b/>
-          <w:sz w:val="20"/>
-          <w:szCs w:val="20"/>
-        </w:rPr>
-        <w:t>Ideas Ink. School (Buona Vista)</w:t>
-      </w:r>
-      <w:r>
-        <w:rPr>
-          <w:rFonts w:ascii="Arial" w:hAnsi="Arial" w:cs="Arial"/>
-          <w:b/>
-          <w:sz w:val="20"/>
-          <w:szCs w:val="20"/>
-        </w:rPr>
-        <w:tab/>
-      </w:r>
-      <w:r>
-        <w:rPr>
-          <w:rFonts w:ascii="Arial" w:hAnsi="Arial" w:cs="Arial"/>
-          <w:b/>
-          <w:sz w:val="20"/>
-          <w:szCs w:val="20"/>
-        </w:rPr>
-        <w:tab/>
-      </w:r>
-      <w:r>
-        <w:rPr>
-          <w:rFonts w:ascii="Arial" w:hAnsi="Arial" w:cs="Arial"/>
-          <w:b/>
-          <w:sz w:val="20"/>
-          <w:szCs w:val="20"/>
-        </w:rPr>
-        <w:tab/>
-      </w:r>
-      <w:r>
-        <w:rPr>
-          <w:rFonts w:ascii="Arial" w:hAnsi="Arial" w:cs="Arial"/>
-          <w:b/>
-          <w:sz w:val="20"/>
-          <w:szCs w:val="20"/>
-        </w:rPr>
-        <w:tab/>
-      </w:r>
-      <w:r>
-        <w:rPr>
-          <w:rFonts w:ascii="Arial" w:hAnsi="Arial" w:cs="Arial"/>
-          <w:b/>
-          <w:sz w:val="20"/>
-          <w:szCs w:val="20"/>
-        </w:rPr>
-        <w:tab/>
-      </w:r>
-      <w:r>
-        <w:rPr>
-          <w:rFonts w:ascii="Arial" w:hAnsi="Arial" w:cs="Arial"/>
-          <w:b/>
-          <w:sz w:val="20"/>
-          <w:szCs w:val="20"/>
-        </w:rPr>
-        <w:tab/>
-      </w:r>
-      <w:r>
-        <w:rPr>
-          <w:rFonts w:ascii="Arial" w:hAnsi="Arial" w:cs="Arial"/>
-          <w:b/>
-          <w:sz w:val="20"/>
-          <w:szCs w:val="20"/>
-        </w:rPr>
-        <w:tab/>
-      </w:r>
-      <w:r>
-        <w:rPr>
-          <w:rFonts w:ascii="Arial" w:hAnsi="Arial" w:cs="Arial"/>
-          <w:b/>
-          <w:sz w:val="20"/>
-          <w:szCs w:val="20"/>
-        </w:rPr>
-        <w:t xml:space="preserve">       </w:t>
-      </w:r>
-      <w:r>
-        <w:rPr>
-          <w:rFonts w:ascii="Arial" w:hAnsi="Arial" w:cs="Arial"/>
-          <w:bCs/>
-          <w:sz w:val="20"/>
-          <w:szCs w:val="20"/>
-        </w:rPr>
-        <w:t xml:space="preserve">Aug 2020 </w:t>
-      </w:r>
-      <w:r>
-        <w:rPr>
-          <w:rFonts w:ascii="Arial" w:hAnsi="Arial" w:cs="Arial"/>
-          <w:sz w:val="20"/>
-          <w:szCs w:val="20"/>
-        </w:rPr>
-        <w:t>–</w:t>
-      </w:r>
-      <w:r>
-        <w:rPr>
-          <w:rFonts w:ascii="Arial" w:hAnsi="Arial" w:cs="Arial"/>
-          <w:sz w:val="20"/>
-          <w:szCs w:val="20"/>
-        </w:rPr>
-        <w:t xml:space="preserve"> March </w:t>
-      </w:r>
-      <w:r>
-        <w:rPr>
-          <w:rFonts w:ascii="Arial" w:hAnsi="Arial" w:cs="Arial"/>
-          <w:sz w:val="20"/>
-          <w:szCs w:val="20"/>
-        </w:rPr>
-        <w:t>2021</w:t>
-      </w:r>
-    </w:p>
-    <w:p>
-      <w:pPr>
-        <w:spacing w:after="0"/>
-        <w:jc w:val="both"/>
-        <w:rPr>
-          <w:rFonts w:ascii="Arial" w:hAnsi="Arial" w:cs="Arial"/>
-          <w:b/>
-          <w:sz w:val="20"/>
-          <w:szCs w:val="20"/>
-        </w:rPr>
-      </w:pPr>
-      <w:r>
-        <w:rPr>
-          <w:rFonts w:ascii="Arial" w:hAnsi="Arial" w:cs="Arial"/>
-          <w:b/>
-          <w:sz w:val="20"/>
-          <w:szCs w:val="20"/>
-        </w:rPr>
-        <w:t xml:space="preserve">Web </w:t>
-      </w:r>
-      <w:r>
-        <w:rPr>
-          <w:rFonts w:ascii="Arial" w:hAnsi="Arial" w:cs="Arial"/>
-          <w:b/>
-          <w:sz w:val="20"/>
-          <w:szCs w:val="20"/>
-        </w:rPr>
-        <w:t>Development, Full Stack Developer</w:t>
-      </w:r>
-      <w:r>
-        <w:rPr>
-          <w:rFonts w:ascii="Arial" w:hAnsi="Arial" w:cs="Arial"/>
-          <w:b/>
-          <w:sz w:val="20"/>
-          <w:szCs w:val="20"/>
-        </w:rPr>
-        <w:t xml:space="preserve"> (Contracted)</w:t>
+        <w:t>Employed various machine-learning models to identify fraud in banking and anomalous data. Presented findings with colleague</w:t>
+      </w:r>
+      <w:r>
+        <w:rPr>
+          <w:rFonts w:ascii="Arial" w:hAnsi="Arial" w:cs="Arial"/>
+          <w:sz w:val="20"/>
+          <w:szCs w:val="20"/>
+        </w:rPr>
+        <w:t>s</w:t>
+      </w:r>
+      <w:r>
+        <w:rPr>
+          <w:rFonts w:ascii="Arial" w:hAnsi="Arial" w:cs="Arial"/>
+          <w:sz w:val="20"/>
+          <w:szCs w:val="20"/>
+        </w:rPr>
+        <w:t xml:space="preserve"> to </w:t>
+      </w:r>
+      <w:r>
+        <w:rPr>
+          <w:rFonts w:ascii="Arial" w:hAnsi="Arial" w:cs="Arial"/>
+          <w:sz w:val="20"/>
+          <w:szCs w:val="20"/>
+        </w:rPr>
+        <w:t>implement into risk-identification models deployed by the Company.</w:t>
       </w:r>
     </w:p>
     <w:p>
@@ -2100,47 +1914,224 @@
           <w:sz w:val="20"/>
           <w:szCs w:val="20"/>
         </w:rPr>
-        <w:t>Prepared functional, non-functional requirements and tech stack after</w:t>
-      </w:r>
-      <w:r>
-        <w:rPr>
-          <w:rFonts w:ascii="Arial" w:hAnsi="Arial" w:cs="Arial"/>
-          <w:sz w:val="20"/>
-          <w:szCs w:val="20"/>
-        </w:rPr>
-        <w:t xml:space="preserve"> discussions </w:t>
-      </w:r>
-      <w:r>
-        <w:rPr>
-          <w:rFonts w:ascii="Arial" w:hAnsi="Arial" w:cs="Arial"/>
-          <w:sz w:val="20"/>
-          <w:szCs w:val="20"/>
-        </w:rPr>
-        <w:t xml:space="preserve">and training </w:t>
-      </w:r>
-      <w:r>
-        <w:rPr>
-          <w:rFonts w:ascii="Arial" w:hAnsi="Arial" w:cs="Arial"/>
-          <w:sz w:val="20"/>
-          <w:szCs w:val="20"/>
-        </w:rPr>
-        <w:t xml:space="preserve">with owner and stakeholders to </w:t>
-      </w:r>
-      <w:r>
-        <w:rPr>
-          <w:rFonts w:ascii="Arial" w:hAnsi="Arial" w:cs="Arial"/>
-          <w:sz w:val="20"/>
-          <w:szCs w:val="20"/>
-        </w:rPr>
-        <w:t xml:space="preserve">understand their </w:t>
-      </w:r>
-      <w:r>
-        <w:rPr>
-          <w:rFonts w:ascii="Arial" w:hAnsi="Arial" w:cs="Arial"/>
-          <w:sz w:val="20"/>
-          <w:szCs w:val="20"/>
-        </w:rPr>
-        <w:t>needs.</w:t>
+        <w:t xml:space="preserve">Worked under the main Data Analytics and Machine Learning arm of the </w:t>
+      </w:r>
+      <w:r>
+        <w:rPr>
+          <w:rFonts w:ascii="Arial" w:hAnsi="Arial" w:cs="Arial"/>
+          <w:sz w:val="20"/>
+          <w:szCs w:val="20"/>
+        </w:rPr>
+        <w:t>Bank and</w:t>
+      </w:r>
+      <w:r>
+        <w:rPr>
+          <w:rFonts w:ascii="Arial" w:hAnsi="Arial" w:cs="Arial"/>
+          <w:sz w:val="20"/>
+          <w:szCs w:val="20"/>
+        </w:rPr>
+        <w:t xml:space="preserve"> </w:t>
+      </w:r>
+      <w:r>
+        <w:rPr>
+          <w:rFonts w:ascii="Arial" w:hAnsi="Arial" w:cs="Arial"/>
+          <w:sz w:val="20"/>
+          <w:szCs w:val="20"/>
+        </w:rPr>
+        <w:t>learnt Data Science under the supervision of senior Data Scientists</w:t>
+      </w:r>
+      <w:r>
+        <w:rPr>
+          <w:rFonts w:ascii="Arial" w:hAnsi="Arial" w:cs="Arial"/>
+          <w:sz w:val="20"/>
+          <w:szCs w:val="20"/>
+        </w:rPr>
+        <w:t>.</w:t>
+      </w:r>
+      <w:r>
+        <w:rPr>
+          <w:rFonts w:ascii="Arial" w:hAnsi="Arial" w:cs="Arial"/>
+          <w:sz w:val="20"/>
+          <w:szCs w:val="20"/>
+        </w:rPr>
+        <w:t xml:space="preserve"> </w:t>
+      </w:r>
+    </w:p>
+    <w:p>
+      <w:pPr>
+        <w:spacing w:after="0"/>
+        <w:jc w:val="both"/>
+        <w:rPr>
+          <w:rFonts w:ascii="Arial" w:hAnsi="Arial" w:cs="Arial"/>
+          <w:b/>
+          <w:sz w:val="20"/>
+          <w:szCs w:val="20"/>
+        </w:rPr>
+      </w:pPr>
+    </w:p>
+    <w:p>
+      <w:pPr>
+        <w:spacing w:after="0"/>
+        <w:jc w:val="both"/>
+        <w:rPr>
+          <w:rFonts w:ascii="Arial" w:hAnsi="Arial" w:cs="Arial"/>
+          <w:b/>
+          <w:sz w:val="20"/>
+          <w:szCs w:val="20"/>
+        </w:rPr>
+      </w:pPr>
+      <w:r>
+        <w:rPr>
+          <w:rFonts w:ascii="Arial" w:hAnsi="Arial" w:cs="Arial"/>
+          <w:b/>
+          <w:sz w:val="20"/>
+          <w:szCs w:val="20"/>
+        </w:rPr>
+        <w:t>Ideas Ink. School (Buona Vista)</w:t>
+      </w:r>
+      <w:r>
+        <w:rPr>
+          <w:rFonts w:ascii="Arial" w:hAnsi="Arial" w:cs="Arial"/>
+          <w:b/>
+          <w:sz w:val="20"/>
+          <w:szCs w:val="20"/>
+        </w:rPr>
+        <w:tab/>
+      </w:r>
+      <w:r>
+        <w:rPr>
+          <w:rFonts w:ascii="Arial" w:hAnsi="Arial" w:cs="Arial"/>
+          <w:b/>
+          <w:sz w:val="20"/>
+          <w:szCs w:val="20"/>
+        </w:rPr>
+        <w:tab/>
+      </w:r>
+      <w:r>
+        <w:rPr>
+          <w:rFonts w:ascii="Arial" w:hAnsi="Arial" w:cs="Arial"/>
+          <w:b/>
+          <w:sz w:val="20"/>
+          <w:szCs w:val="20"/>
+        </w:rPr>
+        <w:tab/>
+      </w:r>
+      <w:r>
+        <w:rPr>
+          <w:rFonts w:ascii="Arial" w:hAnsi="Arial" w:cs="Arial"/>
+          <w:b/>
+          <w:sz w:val="20"/>
+          <w:szCs w:val="20"/>
+        </w:rPr>
+        <w:tab/>
+      </w:r>
+      <w:r>
+        <w:rPr>
+          <w:rFonts w:ascii="Arial" w:hAnsi="Arial" w:cs="Arial"/>
+          <w:b/>
+          <w:sz w:val="20"/>
+          <w:szCs w:val="20"/>
+        </w:rPr>
+        <w:tab/>
+      </w:r>
+      <w:r>
+        <w:rPr>
+          <w:rFonts w:ascii="Arial" w:hAnsi="Arial" w:cs="Arial"/>
+          <w:b/>
+          <w:sz w:val="20"/>
+          <w:szCs w:val="20"/>
+        </w:rPr>
+        <w:tab/>
+      </w:r>
+      <w:r>
+        <w:rPr>
+          <w:rFonts w:ascii="Arial" w:hAnsi="Arial" w:cs="Arial"/>
+          <w:b/>
+          <w:sz w:val="20"/>
+          <w:szCs w:val="20"/>
+        </w:rPr>
+        <w:tab/>
+      </w:r>
+      <w:r>
+        <w:rPr>
+          <w:rFonts w:ascii="Arial" w:hAnsi="Arial" w:cs="Arial"/>
+          <w:b/>
+          <w:sz w:val="20"/>
+          <w:szCs w:val="20"/>
+        </w:rPr>
+        <w:t xml:space="preserve">       </w:t>
+      </w:r>
+      <w:r>
+        <w:rPr>
+          <w:rFonts w:ascii="Arial" w:hAnsi="Arial" w:cs="Arial"/>
+          <w:bCs/>
+          <w:sz w:val="20"/>
+          <w:szCs w:val="20"/>
+        </w:rPr>
+        <w:t xml:space="preserve">Aug 2020 </w:t>
+      </w:r>
+      <w:r>
+        <w:rPr>
+          <w:rFonts w:ascii="Arial" w:hAnsi="Arial" w:cs="Arial"/>
+          <w:sz w:val="20"/>
+          <w:szCs w:val="20"/>
+        </w:rPr>
+        <w:t>–</w:t>
+      </w:r>
+      <w:r>
+        <w:rPr>
+          <w:rFonts w:ascii="Arial" w:hAnsi="Arial" w:cs="Arial"/>
+          <w:sz w:val="20"/>
+          <w:szCs w:val="20"/>
+        </w:rPr>
+        <w:t xml:space="preserve"> March </w:t>
+      </w:r>
+      <w:r>
+        <w:rPr>
+          <w:rFonts w:ascii="Arial" w:hAnsi="Arial" w:cs="Arial"/>
+          <w:sz w:val="20"/>
+          <w:szCs w:val="20"/>
+        </w:rPr>
+        <w:t>2021</w:t>
+      </w:r>
+    </w:p>
+    <w:p>
+      <w:pPr>
+        <w:spacing w:after="0"/>
+        <w:jc w:val="both"/>
+        <w:rPr>
+          <w:rFonts w:ascii="Arial" w:hAnsi="Arial" w:cs="Arial"/>
+          <w:b/>
+          <w:sz w:val="20"/>
+          <w:szCs w:val="20"/>
+        </w:rPr>
+      </w:pPr>
+      <w:r>
+        <w:rPr>
+          <w:rFonts w:ascii="Arial" w:hAnsi="Arial" w:cs="Arial"/>
+          <w:b/>
+          <w:sz w:val="20"/>
+          <w:szCs w:val="20"/>
+        </w:rPr>
+        <w:t xml:space="preserve">Web </w:t>
+      </w:r>
+      <w:r>
+        <w:rPr>
+          <w:rFonts w:ascii="Arial" w:hAnsi="Arial" w:cs="Arial"/>
+          <w:b/>
+          <w:sz w:val="20"/>
+          <w:szCs w:val="20"/>
+        </w:rPr>
+        <w:t>Development, Full Stack Developer</w:t>
+      </w:r>
+      <w:r>
+        <w:rPr>
+          <w:rFonts w:ascii="Arial" w:hAnsi="Arial" w:cs="Arial"/>
+          <w:b/>
+          <w:sz w:val="20"/>
+          <w:szCs w:val="20"/>
+        </w:rPr>
+        <w:t xml:space="preserve"> (Contracted)</w:t>
       </w:r>
     </w:p>
     <w:p>
@@ -2164,71 +2155,47 @@
           <w:sz w:val="20"/>
           <w:szCs w:val="20"/>
         </w:rPr>
-        <w:t xml:space="preserve">Developed and deployed a </w:t>
-      </w:r>
-      <w:r>
-        <w:rPr>
-          <w:rFonts w:ascii="Arial" w:hAnsi="Arial" w:cs="Arial"/>
-          <w:sz w:val="20"/>
-          <w:szCs w:val="20"/>
-        </w:rPr>
-        <w:t>website for internal use to ramp-up tutors with Django, PythonAnywhere, and Google Cloud API</w:t>
-      </w:r>
-      <w:r>
-        <w:rPr>
-          <w:rFonts w:ascii="Arial" w:hAnsi="Arial" w:cs="Arial"/>
-          <w:sz w:val="20"/>
-          <w:szCs w:val="20"/>
-        </w:rPr>
-        <w:t xml:space="preserve"> with </w:t>
-      </w:r>
-      <w:r>
-        <w:rPr>
-          <w:rFonts w:ascii="Arial" w:hAnsi="Arial" w:cs="Arial"/>
-          <w:sz w:val="20"/>
-          <w:szCs w:val="20"/>
-        </w:rPr>
-        <w:t xml:space="preserve">evaluation metrics and </w:t>
-      </w:r>
-      <w:r>
-        <w:rPr>
-          <w:rFonts w:ascii="Arial" w:hAnsi="Arial" w:cs="Arial"/>
-          <w:sz w:val="20"/>
-          <w:szCs w:val="20"/>
-        </w:rPr>
-        <w:t xml:space="preserve">back-end </w:t>
-      </w:r>
-      <w:r>
-        <w:rPr>
-          <w:rFonts w:ascii="Arial" w:hAnsi="Arial" w:cs="Arial"/>
-          <w:sz w:val="20"/>
-          <w:szCs w:val="20"/>
-        </w:rPr>
-        <w:t xml:space="preserve">analysis software to improve productivity of tutors at the school </w:t>
-      </w:r>
-      <w:r>
-        <w:rPr>
-          <w:rFonts w:ascii="Arial" w:hAnsi="Arial" w:cs="Arial"/>
-          <w:sz w:val="20"/>
-          <w:szCs w:val="20"/>
-        </w:rPr>
-        <w:t>by improving their teaching and</w:t>
-      </w:r>
-      <w:r>
-        <w:rPr>
-          <w:rFonts w:ascii="Arial" w:hAnsi="Arial" w:cs="Arial"/>
-          <w:sz w:val="20"/>
-          <w:szCs w:val="20"/>
-        </w:rPr>
-        <w:t xml:space="preserve"> reduce the need of senior tutors to mentor new tutors, reducing headcount by 2</w:t>
-      </w:r>
-      <w:r>
-        <w:rPr>
-          <w:rFonts w:ascii="Arial" w:hAnsi="Arial" w:cs="Arial"/>
-          <w:sz w:val="20"/>
-          <w:szCs w:val="20"/>
-        </w:rPr>
-        <w:t>.</w:t>
+        <w:t>Prepared functional, non-functional requirements and tech stack after</w:t>
+      </w:r>
+      <w:r>
+        <w:rPr>
+          <w:rFonts w:ascii="Arial" w:hAnsi="Arial" w:cs="Arial"/>
+          <w:sz w:val="20"/>
+          <w:szCs w:val="20"/>
+        </w:rPr>
+        <w:t xml:space="preserve"> discussions </w:t>
+      </w:r>
+      <w:r>
+        <w:rPr>
+          <w:rFonts w:ascii="Arial" w:hAnsi="Arial" w:cs="Arial"/>
+          <w:sz w:val="20"/>
+          <w:szCs w:val="20"/>
+        </w:rPr>
+        <w:t xml:space="preserve">and training </w:t>
+      </w:r>
+      <w:r>
+        <w:rPr>
+          <w:rFonts w:ascii="Arial" w:hAnsi="Arial" w:cs="Arial"/>
+          <w:sz w:val="20"/>
+          <w:szCs w:val="20"/>
+        </w:rPr>
+        <w:t xml:space="preserve">with owner and stakeholders to </w:t>
+      </w:r>
+      <w:r>
+        <w:rPr>
+          <w:rFonts w:ascii="Arial" w:hAnsi="Arial" w:cs="Arial"/>
+          <w:sz w:val="20"/>
+          <w:szCs w:val="20"/>
+        </w:rPr>
+        <w:t xml:space="preserve">understand their </w:t>
+      </w:r>
+      <w:r>
+        <w:rPr>
+          <w:rFonts w:ascii="Arial" w:hAnsi="Arial" w:cs="Arial"/>
+          <w:sz w:val="20"/>
+          <w:szCs w:val="20"/>
+        </w:rPr>
+        <w:t>needs.</w:t>
       </w:r>
     </w:p>
     <w:p>
@@ -2252,6 +2219,94 @@
           <w:sz w:val="20"/>
           <w:szCs w:val="20"/>
         </w:rPr>
+        <w:t xml:space="preserve">Developed and deployed a </w:t>
+      </w:r>
+      <w:r>
+        <w:rPr>
+          <w:rFonts w:ascii="Arial" w:hAnsi="Arial" w:cs="Arial"/>
+          <w:sz w:val="20"/>
+          <w:szCs w:val="20"/>
+        </w:rPr>
+        <w:t>website for internal use to ramp-up tutors with Django, PythonAnywhere, and Google Cloud API</w:t>
+      </w:r>
+      <w:r>
+        <w:rPr>
+          <w:rFonts w:ascii="Arial" w:hAnsi="Arial" w:cs="Arial"/>
+          <w:sz w:val="20"/>
+          <w:szCs w:val="20"/>
+        </w:rPr>
+        <w:t xml:space="preserve"> with </w:t>
+      </w:r>
+      <w:r>
+        <w:rPr>
+          <w:rFonts w:ascii="Arial" w:hAnsi="Arial" w:cs="Arial"/>
+          <w:sz w:val="20"/>
+          <w:szCs w:val="20"/>
+        </w:rPr>
+        <w:t xml:space="preserve">evaluation metrics and </w:t>
+      </w:r>
+      <w:r>
+        <w:rPr>
+          <w:rFonts w:ascii="Arial" w:hAnsi="Arial" w:cs="Arial"/>
+          <w:sz w:val="20"/>
+          <w:szCs w:val="20"/>
+        </w:rPr>
+        <w:t xml:space="preserve">back-end </w:t>
+      </w:r>
+      <w:r>
+        <w:rPr>
+          <w:rFonts w:ascii="Arial" w:hAnsi="Arial" w:cs="Arial"/>
+          <w:sz w:val="20"/>
+          <w:szCs w:val="20"/>
+        </w:rPr>
+        <w:t xml:space="preserve">analysis software to improve productivity of tutors at the school </w:t>
+      </w:r>
+      <w:r>
+        <w:rPr>
+          <w:rFonts w:ascii="Arial" w:hAnsi="Arial" w:cs="Arial"/>
+          <w:sz w:val="20"/>
+          <w:szCs w:val="20"/>
+        </w:rPr>
+        <w:t>by improving their teaching and</w:t>
+      </w:r>
+      <w:r>
+        <w:rPr>
+          <w:rFonts w:ascii="Arial" w:hAnsi="Arial" w:cs="Arial"/>
+          <w:sz w:val="20"/>
+          <w:szCs w:val="20"/>
+        </w:rPr>
+        <w:t xml:space="preserve"> reduce the need of senior tutors to mentor new tutors, reducing headcount by 2</w:t>
+      </w:r>
+      <w:r>
+        <w:rPr>
+          <w:rFonts w:ascii="Arial" w:hAnsi="Arial" w:cs="Arial"/>
+          <w:sz w:val="20"/>
+          <w:szCs w:val="20"/>
+        </w:rPr>
+        <w:t>.</w:t>
+      </w:r>
+    </w:p>
+    <w:p>
+      <w:pPr>
+        <w:pStyle w:val="ListParagraph"/>
+        <w:numPr>
+          <w:ilvl w:val="0"/>
+          <w:numId w:val="4"/>
+        </w:numPr>
+        <w:spacing w:after="0"/>
+        <w:jc w:val="both"/>
+        <w:rPr>
+          <w:rFonts w:ascii="Arial" w:hAnsi="Arial" w:cs="Arial"/>
+          <w:sz w:val="20"/>
+          <w:szCs w:val="20"/>
+        </w:rPr>
+      </w:pPr>
+      <w:r>
+        <w:rPr>
+          <w:rFonts w:ascii="Arial" w:hAnsi="Arial" w:cs="Arial"/>
+          <w:sz w:val="20"/>
+          <w:szCs w:val="20"/>
+        </w:rPr>
         <w:t xml:space="preserve">Preparing extension of the project to include take-home assignments for the students </w:t>
       </w:r>
       <w:r>
@@ -2302,14 +2357,61 @@
           <w:szCs w:val="20"/>
         </w:rPr>
       </w:pPr>
-      <w:r>
-        <w:rPr>
-          <w:rFonts w:ascii="Arial" w:hAnsi="Arial" w:cs="Arial"/>
-          <w:b/>
-          <w:sz w:val="20"/>
-          <w:szCs w:val="20"/>
-        </w:rPr>
-        <w:t xml:space="preserve">Chainj                                 </w:t>
+    </w:p>
+    <w:p>
+      <w:pPr>
+        <w:spacing w:after="0"/>
+        <w:jc w:val="both"/>
+        <w:rPr>
+          <w:rFonts w:ascii="Arial" w:hAnsi="Arial" w:cs="Arial"/>
+          <w:b/>
+          <w:sz w:val="20"/>
+          <w:szCs w:val="20"/>
+        </w:rPr>
+      </w:pPr>
+    </w:p>
+    <w:p>
+      <w:pPr>
+        <w:spacing w:after="0"/>
+        <w:jc w:val="both"/>
+        <w:rPr>
+          <w:rFonts w:ascii="Arial" w:hAnsi="Arial" w:cs="Arial"/>
+          <w:b/>
+          <w:sz w:val="20"/>
+          <w:szCs w:val="20"/>
+        </w:rPr>
+      </w:pPr>
+    </w:p>
+    <w:p>
+      <w:pPr>
+        <w:spacing w:after="0"/>
+        <w:jc w:val="both"/>
+        <w:rPr>
+          <w:rFonts w:ascii="Arial" w:hAnsi="Arial" w:cs="Arial"/>
+          <w:b/>
+          <w:sz w:val="20"/>
+          <w:szCs w:val="20"/>
+        </w:rPr>
+      </w:pPr>
+      <w:proofErr w:type="spellStart"/>
+      <w:r>
+        <w:rPr>
+          <w:rFonts w:ascii="Arial" w:hAnsi="Arial" w:cs="Arial"/>
+          <w:b/>
+          <w:sz w:val="20"/>
+          <w:szCs w:val="20"/>
+        </w:rPr>
+        <w:t>Chainj</w:t>
+      </w:r>
+      <w:proofErr w:type="spellEnd"/>
+      <w:r>
+        <w:rPr>
+          <w:rFonts w:ascii="Arial" w:hAnsi="Arial" w:cs="Arial"/>
+          <w:b/>
+          <w:sz w:val="20"/>
+          <w:szCs w:val="20"/>
+        </w:rPr>
+        <w:t xml:space="preserve">                                 </w:t>
       </w:r>
       <w:r>
         <w:rPr>
@@ -2600,6 +2702,87 @@
           <w:sz w:val="20"/>
           <w:szCs w:val="20"/>
         </w:rPr>
+        <w:t>CERTIFICATIONS</w:t>
+      </w:r>
+    </w:p>
+    <w:p>
+      <w:pPr>
+        <w:spacing w:after="0"/>
+        <w:jc w:val="both"/>
+        <w:rPr>
+          <w:rFonts w:ascii="Arial" w:hAnsi="Arial" w:cs="Arial"/>
+          <w:sz w:val="16"/>
+          <w:szCs w:val="16"/>
+        </w:rPr>
+      </w:pPr>
+      <w:r>
+        <w:rPr>
+          <w:rFonts w:ascii="Arial" w:hAnsi="Arial" w:cs="Arial"/>
+          <w:sz w:val="20"/>
+          <w:szCs w:val="20"/>
+        </w:rPr>
+        <w:t>AWS Certified Cloud Practitioner (CLF-C01)</w:t>
+      </w:r>
+      <w:r>
+        <w:rPr>
+          <w:rFonts w:ascii="Arial" w:hAnsi="Arial" w:cs="Arial"/>
+          <w:sz w:val="16"/>
+          <w:szCs w:val="16"/>
+        </w:rPr>
+        <w:t xml:space="preserve"> </w:t>
+      </w:r>
+    </w:p>
+    <w:p>
+      <w:pPr>
+        <w:pBdr>
+          <w:bottom w:val="single" w:sz="6" w:space="1" w:color="auto"/>
+        </w:pBdr>
+        <w:spacing w:after="0"/>
+        <w:jc w:val="both"/>
+        <w:rPr>
+          <w:rFonts w:ascii="Arial" w:hAnsi="Arial" w:cs="Arial"/>
+          <w:b/>
+          <w:sz w:val="20"/>
+          <w:szCs w:val="20"/>
+        </w:rPr>
+      </w:pPr>
+    </w:p>
+    <w:p>
+      <w:pPr>
+        <w:pBdr>
+          <w:bottom w:val="single" w:sz="6" w:space="1" w:color="auto"/>
+        </w:pBdr>
+        <w:spacing w:after="0"/>
+        <w:jc w:val="both"/>
+        <w:rPr>
+          <w:rFonts w:ascii="Arial" w:hAnsi="Arial" w:cs="Arial"/>
+          <w:b/>
+          <w:sz w:val="20"/>
+          <w:szCs w:val="20"/>
+        </w:rPr>
+      </w:pPr>
+    </w:p>
+    <w:p>
+      <w:pPr>
+        <w:pBdr>
+          <w:bottom w:val="single" w:sz="6" w:space="1" w:color="auto"/>
+        </w:pBdr>
+        <w:spacing w:after="0"/>
+        <w:jc w:val="both"/>
+        <w:rPr>
+          <w:rFonts w:ascii="Arial" w:hAnsi="Arial" w:cs="Arial"/>
+          <w:b/>
+          <w:sz w:val="20"/>
+          <w:szCs w:val="20"/>
+        </w:rPr>
+      </w:pPr>
+      <w:r>
+        <w:rPr>
+          <w:rFonts w:ascii="Arial" w:hAnsi="Arial" w:cs="Arial"/>
+          <w:b/>
+          <w:sz w:val="20"/>
+          <w:szCs w:val="20"/>
+        </w:rPr>
         <w:t>ACADEMIC PROJECT</w:t>
       </w:r>
     </w:p>
@@ -2774,8 +2957,19 @@
           <w:sz w:val="20"/>
           <w:szCs w:val="20"/>
         </w:rPr>
-        <w:t xml:space="preserve"> CarparkFinder</w:t>
-      </w:r>
+        <w:t xml:space="preserve"> </w:t>
+      </w:r>
+      <w:proofErr w:type="spellStart"/>
+      <w:r>
+        <w:rPr>
+          <w:rFonts w:ascii="Arial" w:hAnsi="Arial" w:cs="Arial"/>
+          <w:b/>
+          <w:sz w:val="20"/>
+          <w:szCs w:val="20"/>
+        </w:rPr>
+        <w:t>CarparkFinder</w:t>
+      </w:r>
+      <w:proofErr w:type="spellEnd"/>
       <w:r>
         <w:rPr>
           <w:rFonts w:ascii="Arial" w:hAnsi="Arial" w:cs="Arial"/>
@@ -2784,16 +2978,6 @@
           <w:szCs w:val="20"/>
         </w:rPr>
         <w:t xml:space="preserve">                                                            </w:t>
-      </w:r>
-      <w:r>
-        <w:rPr>
-          <w:rFonts w:ascii="Arial" w:hAnsi="Arial" w:cs="Arial"/>
-          <w:i/>
-          <w:iCs/>
-          <w:sz w:val="20"/>
-          <w:szCs w:val="20"/>
-        </w:rPr>
-        <w:t>https://carparkfinder.netlify.app</w:t>
       </w:r>
     </w:p>
     <w:p>
@@ -4189,7 +4373,25 @@
           <w:sz w:val="20"/>
           <w:szCs w:val="20"/>
         </w:rPr>
-        <w:t>, Spring Boot, Zuul, Docker, Kubernetes</w:t>
+        <w:t xml:space="preserve">, Spring Boot, </w:t>
+      </w:r>
+      <w:proofErr w:type="spellStart"/>
+      <w:r>
+        <w:rPr>
+          <w:rFonts w:ascii="Arial" w:hAnsi="Arial" w:cs="Arial"/>
+          <w:sz w:val="20"/>
+          <w:szCs w:val="20"/>
+        </w:rPr>
+        <w:t>Zuul</w:t>
+      </w:r>
+      <w:proofErr w:type="spellEnd"/>
+      <w:r>
+        <w:rPr>
+          <w:rFonts w:ascii="Arial" w:hAnsi="Arial" w:cs="Arial"/>
+          <w:sz w:val="20"/>
+          <w:szCs w:val="20"/>
+        </w:rPr>
+        <w:t>, Docker, Kubernetes</w:t>
       </w:r>
     </w:p>
     <w:p>
@@ -4253,6 +4455,7 @@
           <w:szCs w:val="20"/>
         </w:rPr>
       </w:pPr>
+      <w:proofErr w:type="spellStart"/>
       <w:r>
         <w:rPr>
           <w:rFonts w:ascii="Arial" w:hAnsi="Arial" w:cs="Arial"/>
@@ -4261,7 +4464,18 @@
           <w:sz w:val="20"/>
           <w:szCs w:val="20"/>
         </w:rPr>
-        <w:t>Misc:</w:t>
+        <w:t>Misc</w:t>
+      </w:r>
+      <w:proofErr w:type="spellEnd"/>
+      <w:r>
+        <w:rPr>
+          <w:rFonts w:ascii="Arial" w:hAnsi="Arial" w:cs="Arial"/>
+          <w:b/>
+          <w:bCs/>
+          <w:sz w:val="20"/>
+          <w:szCs w:val="20"/>
+        </w:rPr>
+        <w:t>:</w:t>
       </w:r>
       <w:r>
         <w:rPr>
@@ -6987,7 +7201,7 @@
   <w:style w:type="paragraph" w:default="1" w:styleId="Normal">
     <w:name w:val="Normal"/>
     <w:qFormat/>
-    <w:rsid w:val="002369A6"/>
+    <w:rsid w:val="002140F9"/>
   </w:style>
   <w:style w:type="character" w:default="1" w:styleId="DefaultParagraphFont">
     <w:name w:val="Default Paragraph Font"/>

</xml_diff>